<commit_message>
docs: 更新 ncu.docx 并修改 convert.py
- docx: 修复 `TOC heading`
- 在 convert.py 中修改了 PATTERN 字典中的表格式样，增加了换行符
</commit_message>
<xml_diff>
--- a/conf/ncu.docx
+++ b/conf/ncu.docx
@@ -1,18 +1,20 @@
 
 <file path=word/document.xml><?xml version="1.0" encoding="utf-8"?>
-<w:document xmlns:wpc="http://schemas.microsoft.com/office/word/2010/wordprocessingCanvas" xmlns:cx="http://schemas.microsoft.com/office/drawing/2014/chartex" xmlns:cx1="http://schemas.microsoft.com/office/drawing/2015/9/8/chartex" xmlns:mc="http://schemas.openxmlformats.org/markup-compatibility/2006" xmlns:o="urn:schemas-microsoft-com:office:office" xmlns:r="http://schemas.openxmlformats.org/officeDocument/2006/relationships" xmlns:m="http://schemas.openxmlformats.org/officeDocument/2006/math" xmlns:v="urn:schemas-microsoft-com:vml" xmlns:wp14="http://schemas.microsoft.com/office/word/2010/wordprocessingDrawing" xmlns:wp="http://schemas.openxmlformats.org/drawingml/2006/wordprocessingDrawing" xmlns:w10="urn:schemas-microsoft-com:office:word" xmlns:w="http://schemas.openxmlformats.org/wordprocessingml/2006/main" xmlns:w14="http://schemas.microsoft.com/office/word/2010/wordml" xmlns:w15="http://schemas.microsoft.com/office/word/2012/wordml" xmlns:w16se="http://schemas.microsoft.com/office/word/2015/wordml/symex" xmlns:wpg="http://schemas.microsoft.com/office/word/2010/wordprocessingGroup" xmlns:wpi="http://schemas.microsoft.com/office/word/2010/wordprocessingInk" xmlns:wne="http://schemas.microsoft.com/office/word/2006/wordml" xmlns:wps="http://schemas.microsoft.com/office/word/2010/wordprocessingShape" mc:Ignorable="w14 w15 w16se wp14">
+<w:document xmlns:wpc="http://schemas.microsoft.com/office/word/2010/wordprocessingCanvas" xmlns:mc="http://schemas.openxmlformats.org/markup-compatibility/2006" xmlns:o="urn:schemas-microsoft-com:office:office" xmlns:r="http://schemas.openxmlformats.org/officeDocument/2006/relationships" xmlns:m="http://schemas.openxmlformats.org/officeDocument/2006/math" xmlns:v="urn:schemas-microsoft-com:vml" xmlns:wp14="http://schemas.microsoft.com/office/word/2010/wordprocessingDrawing" xmlns:wp="http://schemas.openxmlformats.org/drawingml/2006/wordprocessingDrawing" xmlns:w="http://schemas.openxmlformats.org/wordprocessingml/2006/main" xmlns:w14="http://schemas.microsoft.com/office/word/2010/wordml" xmlns:w10="urn:schemas-microsoft-com:office:word" xmlns:w15="http://schemas.microsoft.com/office/word/2012/wordml" xmlns:wpg="http://schemas.microsoft.com/office/word/2010/wordprocessingGroup" xmlns:wpi="http://schemas.microsoft.com/office/word/2010/wordprocessingInk" xmlns:wne="http://schemas.microsoft.com/office/word/2006/wordml" xmlns:wps="http://schemas.microsoft.com/office/word/2010/wordprocessingShape" xmlns:wpsCustomData="http://www.wps.cn/officeDocument/2013/wpsCustomData" mc:Ignorable="w14 w15 wp14">
   <w:body>
     <w:p>
       <w:pPr>
-        <w:pStyle w:val="ac"/>
-      </w:pPr>
+        <w:pStyle w:val="25"/>
+      </w:pPr>
+      <w:bookmarkStart w:id="6" w:name="_GoBack"/>
+      <w:bookmarkEnd w:id="6"/>
       <w:r>
         <w:t>Title</w:t>
       </w:r>
     </w:p>
     <w:p>
       <w:pPr>
-        <w:pStyle w:val="ab"/>
+        <w:pStyle w:val="24"/>
       </w:pPr>
       <w:r>
         <w:t>Subtitle</w:t>
@@ -20,7 +22,7 @@
     </w:p>
     <w:p>
       <w:pPr>
-        <w:pStyle w:val="Author"/>
+        <w:pStyle w:val="40"/>
       </w:pPr>
       <w:r>
         <w:t>Author</w:t>
@@ -28,7 +30,7 @@
     </w:p>
     <w:p>
       <w:pPr>
-        <w:pStyle w:val="a8"/>
+        <w:pStyle w:val="19"/>
       </w:pPr>
       <w:r>
         <w:t>Date</w:t>
@@ -36,7 +38,7 @@
     </w:p>
     <w:p>
       <w:pPr>
-        <w:pStyle w:val="Abstract"/>
+        <w:pStyle w:val="42"/>
       </w:pPr>
       <w:r>
         <w:t>Abstract</w:t>
@@ -44,7 +46,7 @@
     </w:p>
     <w:p>
       <w:pPr>
-        <w:pStyle w:val="1"/>
+        <w:pStyle w:val="2"/>
       </w:pPr>
       <w:bookmarkStart w:id="0" w:name="heading-1"/>
       <w:r>
@@ -54,7 +56,7 @@
     </w:p>
     <w:p>
       <w:pPr>
-        <w:pStyle w:val="2"/>
+        <w:pStyle w:val="4"/>
       </w:pPr>
       <w:bookmarkStart w:id="1" w:name="heading-2"/>
       <w:r>
@@ -64,7 +66,7 @@
     </w:p>
     <w:p>
       <w:pPr>
-        <w:pStyle w:val="3"/>
+        <w:pStyle w:val="5"/>
       </w:pPr>
       <w:bookmarkStart w:id="2" w:name="heading-3"/>
       <w:r>
@@ -74,7 +76,7 @@
     </w:p>
     <w:p>
       <w:pPr>
-        <w:pStyle w:val="4"/>
+        <w:pStyle w:val="6"/>
       </w:pPr>
       <w:bookmarkStart w:id="3" w:name="heading-4"/>
       <w:r>
@@ -84,7 +86,7 @@
     </w:p>
     <w:p>
       <w:pPr>
-        <w:pStyle w:val="5"/>
+        <w:pStyle w:val="7"/>
       </w:pPr>
       <w:bookmarkStart w:id="4" w:name="heading-5"/>
       <w:r>
@@ -94,15 +96,31 @@
     </w:p>
     <w:p>
       <w:pPr>
-        <w:pStyle w:val="6"/>
+        <w:pStyle w:val="8"/>
         <w:rPr>
           <w:color w:val="595959" w:themeColor="text1" w:themeTint="A6"/>
+          <w14:textFill>
+            <w14:solidFill>
+              <w14:schemeClr w14:val="tx1">
+                <w14:lumMod w14:val="65000"/>
+                <w14:lumOff w14:val="35000"/>
+              </w14:schemeClr>
+            </w14:solidFill>
+          </w14:textFill>
         </w:rPr>
       </w:pPr>
       <w:bookmarkStart w:id="5" w:name="heading-6"/>
       <w:r>
         <w:rPr>
           <w:color w:val="595959" w:themeColor="text1" w:themeTint="A6"/>
+          <w14:textFill>
+            <w14:solidFill>
+              <w14:schemeClr w14:val="tx1">
+                <w14:lumMod w14:val="65000"/>
+                <w14:lumOff w14:val="35000"/>
+              </w14:schemeClr>
+            </w14:solidFill>
+          </w14:textFill>
         </w:rPr>
         <w:t>Heading 6</w:t>
       </w:r>
@@ -110,7 +128,7 @@
     </w:p>
     <w:p>
       <w:pPr>
-        <w:pStyle w:val="FirstParagraph"/>
+        <w:pStyle w:val="36"/>
         <w:spacing w:before="84" w:after="84"/>
         <w:ind w:firstLine="480"/>
       </w:pPr>
@@ -120,57 +138,51 @@
     </w:p>
     <w:p>
       <w:pPr>
-        <w:pStyle w:val="a1"/>
+        <w:pStyle w:val="3"/>
         <w:spacing w:before="84" w:after="84"/>
         <w:ind w:firstLine="480"/>
       </w:pPr>
       <w:r>
-        <w:t xml:space="preserve">Body Text. Body Text </w:t>
-      </w:r>
-      <w:proofErr w:type="spellStart"/>
-      <w:r>
-        <w:t>Char.</w:t>
+        <w:t>Body Text. Body Text Char.</w:t>
       </w:r>
       <w:r>
         <w:rPr>
-          <w:rStyle w:val="VerbatimChar"/>
+          <w:rStyle w:val="61"/>
         </w:rPr>
-        <w:t>Verbatim</w:t>
-      </w:r>
-      <w:proofErr w:type="spellEnd"/>
+        <w:t>Verbatim Char</w:t>
+      </w:r>
+      <w:r>
+        <w:t>.</w:t>
+      </w:r>
+      <w:r>
+        <w:fldChar w:fldCharType="begin"/>
+      </w:r>
+      <w:r>
+        <w:instrText xml:space="preserve"> HYPERLINK "http://example.com" \h </w:instrText>
+      </w:r>
+      <w:r>
+        <w:fldChar w:fldCharType="separate"/>
+      </w:r>
       <w:r>
         <w:rPr>
-          <w:rStyle w:val="VerbatimChar"/>
+          <w:rStyle w:val="33"/>
         </w:rPr>
-        <w:t xml:space="preserve"> </w:t>
-      </w:r>
-      <w:proofErr w:type="spellStart"/>
+        <w:t>Hyperlink</w:t>
+      </w:r>
       <w:r>
         <w:rPr>
-          <w:rStyle w:val="VerbatimChar"/>
+          <w:rStyle w:val="33"/>
         </w:rPr>
-        <w:t>Char</w:t>
-      </w:r>
-      <w:r>
-        <w:t>.</w:t>
-      </w:r>
-      <w:hyperlink r:id="rId8">
-        <w:r>
-          <w:rPr>
-            <w:rStyle w:val="af0"/>
-          </w:rPr>
-          <w:t>Hyperlink</w:t>
-        </w:r>
-        <w:proofErr w:type="spellEnd"/>
-      </w:hyperlink>
+        <w:fldChar w:fldCharType="end"/>
+      </w:r>
       <w:r>
         <w:t>.     Footnote.</w:t>
       </w:r>
       <w:r>
         <w:rPr>
-          <w:rStyle w:val="af1"/>
+          <w:rStyle w:val="35"/>
         </w:rPr>
-        <w:footnoteReference w:id="1"/>
+        <w:footnoteReference w:id="0"/>
       </w:r>
     </w:p>
     <w:p>
@@ -185,40 +197,71 @@
     </w:p>
     <w:tbl>
       <w:tblPr>
-        <w:tblStyle w:val="Table"/>
+        <w:tblStyle w:val="54"/>
         <w:tblW w:w="0" w:type="auto"/>
-        <w:tblLook w:val="04A0" w:firstRow="1" w:lastRow="0" w:firstColumn="1" w:lastColumn="0" w:noHBand="0" w:noVBand="1"/>
+        <w:jc w:val="center"/>
         <w:tblCaption w:val="Table caption."/>
+        <w:tblBorders>
+          <w:top w:val="single" w:color="auto" w:sz="4" w:space="0"/>
+          <w:left w:val="single" w:color="auto" w:sz="4" w:space="0"/>
+          <w:bottom w:val="single" w:color="auto" w:sz="4" w:space="0"/>
+          <w:right w:val="single" w:color="auto" w:sz="4" w:space="0"/>
+          <w:insideH w:val="single" w:color="auto" w:sz="4" w:space="0"/>
+          <w:insideV w:val="single" w:color="auto" w:sz="4" w:space="0"/>
+        </w:tblBorders>
+        <w:tblLayout w:type="autofit"/>
+        <w:tblCellMar>
+          <w:top w:w="0" w:type="dxa"/>
+          <w:left w:w="108" w:type="dxa"/>
+          <w:bottom w:w="0" w:type="dxa"/>
+          <w:right w:w="108" w:type="dxa"/>
+        </w:tblCellMar>
       </w:tblPr>
       <w:tblGrid>
         <w:gridCol w:w="763"/>
         <w:gridCol w:w="763"/>
       </w:tblGrid>
       <w:tr>
+        <w:tblPrEx>
+          <w:tblBorders>
+            <w:top w:val="single" w:color="auto" w:sz="4" w:space="0"/>
+            <w:left w:val="single" w:color="auto" w:sz="4" w:space="0"/>
+            <w:bottom w:val="single" w:color="auto" w:sz="4" w:space="0"/>
+            <w:right w:val="single" w:color="auto" w:sz="4" w:space="0"/>
+            <w:insideH w:val="single" w:color="auto" w:sz="4" w:space="0"/>
+            <w:insideV w:val="single" w:color="auto" w:sz="4" w:space="0"/>
+          </w:tblBorders>
+          <w:tblCellMar>
+            <w:top w:w="0" w:type="dxa"/>
+            <w:left w:w="108" w:type="dxa"/>
+            <w:bottom w:w="0" w:type="dxa"/>
+            <w:right w:w="108" w:type="dxa"/>
+          </w:tblCellMar>
+        </w:tblPrEx>
         <w:trPr>
-          <w:cnfStyle w:val="100000000000" w:firstRow="1" w:lastRow="0" w:firstColumn="0" w:lastColumn="0" w:oddVBand="0" w:evenVBand="0" w:oddHBand="0" w:evenHBand="0" w:firstRowFirstColumn="0" w:firstRowLastColumn="0" w:lastRowFirstColumn="0" w:lastRowLastColumn="0"/>
+          <w:jc w:val="center"/>
         </w:trPr>
         <w:tc>
           <w:tcPr>
             <w:tcW w:w="0" w:type="auto"/>
             <w:tcBorders>
-              <w:top w:val="single" w:sz="4" w:space="0" w:color="000000"/>
-              <w:left w:val="single" w:sz="4" w:space="0" w:color="000000"/>
-              <w:bottom w:val="single" w:sz="4" w:space="0" w:color="000000"/>
-              <w:right w:val="single" w:sz="4" w:space="0" w:color="000000"/>
+              <w:top w:val="single" w:color="000000" w:sz="4" w:space="0"/>
+              <w:left w:val="single" w:color="000000" w:sz="4" w:space="0"/>
+              <w:bottom w:val="single" w:color="000000" w:sz="4" w:space="0"/>
+              <w:right w:val="single" w:color="000000" w:sz="4" w:space="0"/>
               <w:tl2br w:val="nil"/>
             </w:tcBorders>
             <w:shd w:val="clear" w:color="auto" w:fill="FFFFFF"/>
+            <w:vAlign w:val="bottom"/>
           </w:tcPr>
           <w:p>
             <w:pPr>
-              <w:pStyle w:val="Compact"/>
+              <w:pStyle w:val="37"/>
               <w:spacing w:before="84" w:after="84"/>
               <w:rPr>
                 <w:color w:val="000000"/>
               </w:rPr>
             </w:pPr>
-            <w:bookmarkStart w:id="6" w:name="_GoBack"/>
             <w:r>
               <w:rPr>
                 <w:color w:val="000000"/>
@@ -231,16 +274,17 @@
           <w:tcPr>
             <w:tcW w:w="0" w:type="auto"/>
             <w:tcBorders>
-              <w:top w:val="single" w:sz="4" w:space="0" w:color="000000"/>
-              <w:left w:val="single" w:sz="4" w:space="0" w:color="000000"/>
-              <w:bottom w:val="single" w:sz="4" w:space="0" w:color="000000"/>
-              <w:right w:val="single" w:sz="4" w:space="0" w:color="000000"/>
+              <w:top w:val="single" w:color="000000" w:sz="4" w:space="0"/>
+              <w:left w:val="single" w:color="000000" w:sz="4" w:space="0"/>
+              <w:bottom w:val="single" w:color="000000" w:sz="4" w:space="0"/>
+              <w:right w:val="single" w:color="000000" w:sz="4" w:space="0"/>
             </w:tcBorders>
             <w:shd w:val="clear" w:color="auto" w:fill="FFFFFF"/>
+            <w:vAlign w:val="bottom"/>
           </w:tcPr>
           <w:p>
             <w:pPr>
-              <w:pStyle w:val="Compact"/>
+              <w:pStyle w:val="37"/>
               <w:spacing w:before="84" w:after="84"/>
               <w:rPr>
                 <w:color w:val="000000"/>
@@ -256,20 +300,39 @@
         </w:tc>
       </w:tr>
       <w:tr>
+        <w:tblPrEx>
+          <w:tblBorders>
+            <w:top w:val="single" w:color="auto" w:sz="4" w:space="0"/>
+            <w:left w:val="single" w:color="auto" w:sz="4" w:space="0"/>
+            <w:bottom w:val="single" w:color="auto" w:sz="4" w:space="0"/>
+            <w:right w:val="single" w:color="auto" w:sz="4" w:space="0"/>
+            <w:insideH w:val="single" w:color="auto" w:sz="4" w:space="0"/>
+            <w:insideV w:val="single" w:color="auto" w:sz="4" w:space="0"/>
+          </w:tblBorders>
+          <w:tblCellMar>
+            <w:top w:w="0" w:type="dxa"/>
+            <w:left w:w="108" w:type="dxa"/>
+            <w:bottom w:w="0" w:type="dxa"/>
+            <w:right w:w="108" w:type="dxa"/>
+          </w:tblCellMar>
+        </w:tblPrEx>
+        <w:trPr>
+          <w:jc w:val="center"/>
+        </w:trPr>
         <w:tc>
           <w:tcPr>
             <w:tcW w:w="0" w:type="auto"/>
             <w:tcBorders>
-              <w:top w:val="single" w:sz="4" w:space="0" w:color="000000"/>
-              <w:left w:val="single" w:sz="4" w:space="0" w:color="000000"/>
-              <w:bottom w:val="single" w:sz="4" w:space="0" w:color="000000"/>
-              <w:right w:val="single" w:sz="4" w:space="0" w:color="000000"/>
+              <w:top w:val="single" w:color="000000" w:sz="4" w:space="0"/>
+              <w:left w:val="single" w:color="000000" w:sz="4" w:space="0"/>
+              <w:bottom w:val="single" w:color="000000" w:sz="4" w:space="0"/>
+              <w:right w:val="single" w:color="000000" w:sz="4" w:space="0"/>
             </w:tcBorders>
             <w:shd w:val="clear" w:color="auto" w:fill="FFFFFF"/>
           </w:tcPr>
           <w:p>
             <w:pPr>
-              <w:pStyle w:val="Compact"/>
+              <w:pStyle w:val="37"/>
               <w:spacing w:before="84" w:after="84"/>
               <w:rPr>
                 <w:color w:val="000000"/>
@@ -287,16 +350,16 @@
           <w:tcPr>
             <w:tcW w:w="0" w:type="auto"/>
             <w:tcBorders>
-              <w:top w:val="single" w:sz="4" w:space="0" w:color="000000"/>
-              <w:left w:val="single" w:sz="4" w:space="0" w:color="000000"/>
-              <w:bottom w:val="single" w:sz="4" w:space="0" w:color="000000"/>
-              <w:right w:val="single" w:sz="4" w:space="0" w:color="000000"/>
+              <w:top w:val="single" w:color="000000" w:sz="4" w:space="0"/>
+              <w:left w:val="single" w:color="000000" w:sz="4" w:space="0"/>
+              <w:bottom w:val="single" w:color="000000" w:sz="4" w:space="0"/>
+              <w:right w:val="single" w:color="000000" w:sz="4" w:space="0"/>
             </w:tcBorders>
             <w:shd w:val="clear" w:color="auto" w:fill="FFFFFF"/>
           </w:tcPr>
           <w:p>
             <w:pPr>
-              <w:pStyle w:val="Compact"/>
+              <w:pStyle w:val="37"/>
               <w:spacing w:before="84" w:after="84"/>
               <w:rPr>
                 <w:color w:val="000000"/>
@@ -312,18 +375,15 @@
         </w:tc>
       </w:tr>
     </w:tbl>
-    <w:bookmarkEnd w:id="6"/>
     <w:p>
       <w:r>
         <w:t>Image Caption</w:t>
       </w:r>
     </w:p>
     <w:p>
-      <w:proofErr w:type="spellStart"/>
       <w:r>
         <w:t>DefinitionTerm</w:t>
       </w:r>
-      <w:proofErr w:type="spellEnd"/>
     </w:p>
     <w:p>
       <w:r>
@@ -331,11 +391,9 @@
       </w:r>
     </w:p>
     <w:p>
-      <w:proofErr w:type="spellStart"/>
       <w:r>
         <w:t>DefinitionTerm</w:t>
       </w:r>
-      <w:proofErr w:type="spellEnd"/>
     </w:p>
     <w:p>
       <w:r>
@@ -345,16 +403,15 @@
     <w:p/>
     <w:p>
       <w:pPr>
-        <w:pStyle w:val="Numbered1"/>
-      </w:pPr>
-      <w:r>
-        <w:lastRenderedPageBreak/>
+        <w:pStyle w:val="66"/>
+      </w:pPr>
+      <w:r>
         <w:t>1</w:t>
       </w:r>
     </w:p>
     <w:p>
       <w:pPr>
-        <w:pStyle w:val="Numbered1"/>
+        <w:pStyle w:val="66"/>
         <w:numPr>
           <w:ilvl w:val="1"/>
           <w:numId w:val="3"/>
@@ -366,7 +423,7 @@
     </w:p>
     <w:p>
       <w:pPr>
-        <w:pStyle w:val="Numbered1"/>
+        <w:pStyle w:val="66"/>
         <w:numPr>
           <w:ilvl w:val="2"/>
           <w:numId w:val="3"/>
@@ -381,7 +438,7 @@
     </w:p>
     <w:p>
       <w:pPr>
-        <w:pStyle w:val="Numbered1"/>
+        <w:pStyle w:val="66"/>
         <w:numPr>
           <w:ilvl w:val="3"/>
           <w:numId w:val="3"/>
@@ -396,7 +453,7 @@
     </w:p>
     <w:p>
       <w:pPr>
-        <w:pStyle w:val="Numbered1"/>
+        <w:pStyle w:val="66"/>
         <w:numPr>
           <w:ilvl w:val="4"/>
           <w:numId w:val="3"/>
@@ -411,7 +468,7 @@
     </w:p>
     <w:p>
       <w:pPr>
-        <w:pStyle w:val="Numbered1"/>
+        <w:pStyle w:val="66"/>
         <w:numPr>
           <w:ilvl w:val="5"/>
           <w:numId w:val="3"/>
@@ -426,7 +483,7 @@
     </w:p>
     <w:p>
       <w:pPr>
-        <w:pStyle w:val="Numbered1"/>
+        <w:pStyle w:val="66"/>
       </w:pPr>
       <w:r>
         <w:t>2</w:t>
@@ -434,7 +491,7 @@
     </w:p>
     <w:p>
       <w:pPr>
-        <w:pStyle w:val="Numbered1"/>
+        <w:pStyle w:val="66"/>
         <w:numPr>
           <w:ilvl w:val="1"/>
           <w:numId w:val="3"/>
@@ -446,7 +503,7 @@
     </w:p>
     <w:p>
       <w:pPr>
-        <w:pStyle w:val="Numbered1"/>
+        <w:pStyle w:val="66"/>
         <w:numPr>
           <w:ilvl w:val="2"/>
           <w:numId w:val="3"/>
@@ -461,7 +518,7 @@
     </w:p>
     <w:p>
       <w:pPr>
-        <w:pStyle w:val="Numbered1"/>
+        <w:pStyle w:val="66"/>
       </w:pPr>
       <w:r>
         <w:t>3</w:t>
@@ -469,7 +526,7 @@
     </w:p>
     <w:p>
       <w:pPr>
-        <w:pStyle w:val="Numbered1"/>
+        <w:pStyle w:val="66"/>
         <w:numPr>
           <w:ilvl w:val="1"/>
           <w:numId w:val="3"/>
@@ -480,19 +537,19 @@
       </w:r>
     </w:p>
     <w:sectPr>
-      <w:headerReference w:type="default" r:id="rId9"/>
-      <w:footerReference w:type="default" r:id="rId10"/>
+      <w:headerReference r:id="rId5" w:type="default"/>
+      <w:footerReference r:id="rId6" w:type="default"/>
       <w:pgSz w:w="12240" w:h="15840"/>
       <w:pgMar w:top="1440" w:right="1514" w:bottom="1440" w:left="2081" w:header="850" w:footer="992" w:gutter="0"/>
-      <w:cols w:space="720"/>
+      <w:cols w:space="720" w:num="1"/>
     </w:sectPr>
   </w:body>
 </w:document>
 </file>
 
 <file path=word/endnotes.xml><?xml version="1.0" encoding="utf-8"?>
-<w:endnotes xmlns:wpc="http://schemas.microsoft.com/office/word/2010/wordprocessingCanvas" xmlns:cx="http://schemas.microsoft.com/office/drawing/2014/chartex" xmlns:cx1="http://schemas.microsoft.com/office/drawing/2015/9/8/chartex" xmlns:mc="http://schemas.openxmlformats.org/markup-compatibility/2006" xmlns:o="urn:schemas-microsoft-com:office:office" xmlns:r="http://schemas.openxmlformats.org/officeDocument/2006/relationships" xmlns:m="http://schemas.openxmlformats.org/officeDocument/2006/math" xmlns:v="urn:schemas-microsoft-com:vml" xmlns:wp14="http://schemas.microsoft.com/office/word/2010/wordprocessingDrawing" xmlns:wp="http://schemas.openxmlformats.org/drawingml/2006/wordprocessingDrawing" xmlns:w10="urn:schemas-microsoft-com:office:word" xmlns:w="http://schemas.openxmlformats.org/wordprocessingml/2006/main" xmlns:w14="http://schemas.microsoft.com/office/word/2010/wordml" xmlns:w15="http://schemas.microsoft.com/office/word/2012/wordml" xmlns:w16se="http://schemas.microsoft.com/office/word/2015/wordml/symex" xmlns:wpg="http://schemas.microsoft.com/office/word/2010/wordprocessingGroup" xmlns:wpi="http://schemas.microsoft.com/office/word/2010/wordprocessingInk" xmlns:wne="http://schemas.microsoft.com/office/word/2006/wordml" xmlns:wps="http://schemas.microsoft.com/office/word/2010/wordprocessingShape" mc:Ignorable="w14 w15 w16se wp14">
-  <w:endnote w:type="separator" w:id="-1">
+<w:endnotes xmlns:wpc="http://schemas.microsoft.com/office/word/2010/wordprocessingCanvas" xmlns:mc="http://schemas.openxmlformats.org/markup-compatibility/2006" xmlns:o="urn:schemas-microsoft-com:office:office" xmlns:r="http://schemas.openxmlformats.org/officeDocument/2006/relationships" xmlns:m="http://schemas.openxmlformats.org/officeDocument/2006/math" xmlns:v="urn:schemas-microsoft-com:vml" xmlns:wp14="http://schemas.microsoft.com/office/word/2010/wordprocessingDrawing" xmlns:wp="http://schemas.openxmlformats.org/drawingml/2006/wordprocessingDrawing" xmlns:w="http://schemas.openxmlformats.org/wordprocessingml/2006/main" xmlns:w14="http://schemas.microsoft.com/office/word/2010/wordml" xmlns:w15="http://schemas.microsoft.com/office/word/2012/wordml" xmlns:w10="urn:schemas-microsoft-com:office:word" xmlns:wpg="http://schemas.microsoft.com/office/word/2010/wordprocessingGroup" xmlns:wpi="http://schemas.microsoft.com/office/word/2010/wordprocessingInk" xmlns:wne="http://schemas.microsoft.com/office/word/2006/wordml" xmlns:wps="http://schemas.microsoft.com/office/word/2010/wordprocessingShape" xmlns:wpsCustomData="http://www.wps.cn/officeDocument/2013/wpsCustomData" mc:Ignorable="w14 w15 wp14">
+  <w:endnote w:type="separator" w:id="0">
     <w:p>
       <w:pPr>
         <w:spacing w:line="240" w:lineRule="auto"/>
@@ -502,7 +559,7 @@
       </w:r>
     </w:p>
   </w:endnote>
-  <w:endnote w:type="continuationSeparator" w:id="0">
+  <w:endnote w:type="continuationSeparator" w:id="1">
     <w:p>
       <w:pPr>
         <w:spacing w:line="240" w:lineRule="auto"/>
@@ -516,14 +573,13 @@
 </file>
 
 <file path=word/footer1.xml><?xml version="1.0" encoding="utf-8"?>
-<w:ftr xmlns:wpc="http://schemas.microsoft.com/office/word/2010/wordprocessingCanvas" xmlns:cx="http://schemas.microsoft.com/office/drawing/2014/chartex" xmlns:cx1="http://schemas.microsoft.com/office/drawing/2015/9/8/chartex" xmlns:mc="http://schemas.openxmlformats.org/markup-compatibility/2006" xmlns:o="urn:schemas-microsoft-com:office:office" xmlns:r="http://schemas.openxmlformats.org/officeDocument/2006/relationships" xmlns:m="http://schemas.openxmlformats.org/officeDocument/2006/math" xmlns:v="urn:schemas-microsoft-com:vml" xmlns:wp14="http://schemas.microsoft.com/office/word/2010/wordprocessingDrawing" xmlns:wp="http://schemas.openxmlformats.org/drawingml/2006/wordprocessingDrawing" xmlns:w10="urn:schemas-microsoft-com:office:word" xmlns:w="http://schemas.openxmlformats.org/wordprocessingml/2006/main" xmlns:w14="http://schemas.microsoft.com/office/word/2010/wordml" xmlns:w15="http://schemas.microsoft.com/office/word/2012/wordml" xmlns:w16se="http://schemas.microsoft.com/office/word/2015/wordml/symex" xmlns:wpg="http://schemas.microsoft.com/office/word/2010/wordprocessingGroup" xmlns:wpi="http://schemas.microsoft.com/office/word/2010/wordprocessingInk" xmlns:wne="http://schemas.microsoft.com/office/word/2006/wordml" xmlns:wps="http://schemas.microsoft.com/office/word/2010/wordprocessingShape" mc:Ignorable="w14 w15 w16se wp14">
+<w:ftr xmlns:wpc="http://schemas.microsoft.com/office/word/2010/wordprocessingCanvas" xmlns:mc="http://schemas.openxmlformats.org/markup-compatibility/2006" xmlns:o="urn:schemas-microsoft-com:office:office" xmlns:r="http://schemas.openxmlformats.org/officeDocument/2006/relationships" xmlns:m="http://schemas.openxmlformats.org/officeDocument/2006/math" xmlns:v="urn:schemas-microsoft-com:vml" xmlns:wp14="http://schemas.microsoft.com/office/word/2010/wordprocessingDrawing" xmlns:wp="http://schemas.openxmlformats.org/drawingml/2006/wordprocessingDrawing" xmlns:w10="urn:schemas-microsoft-com:office:word" xmlns:w="http://schemas.openxmlformats.org/wordprocessingml/2006/main" xmlns:w14="http://schemas.microsoft.com/office/word/2010/wordml" xmlns:w15="http://schemas.microsoft.com/office/word/2012/wordml" xmlns:wpg="http://schemas.microsoft.com/office/word/2010/wordprocessingGroup" xmlns:wpi="http://schemas.microsoft.com/office/word/2010/wordprocessingInk" xmlns:wne="http://schemas.microsoft.com/office/word/2006/wordml" xmlns:wps="http://schemas.microsoft.com/office/word/2010/wordprocessingShape" xmlns:wpsCustomData="http://www.wps.cn/officeDocument/2013/wpsCustomData" mc:Ignorable="w14 w15 wp14">
   <w:p>
     <w:pPr>
-      <w:pStyle w:val="a9"/>
+      <w:pStyle w:val="20"/>
     </w:pPr>
     <w:r>
       <w:rPr>
-        <w:noProof/>
         <w:lang w:eastAsia="zh-CN"/>
       </w:rPr>
       <mc:AlternateContent>
@@ -577,7 +633,7 @@
                       <w:txbxContent>
                         <w:p>
                           <w:pPr>
-                            <w:pStyle w:val="a9"/>
+                            <w:pStyle w:val="20"/>
                           </w:pPr>
                           <w:r>
                             <w:fldChar w:fldCharType="begin"/>
@@ -589,9 +645,6 @@
                             <w:fldChar w:fldCharType="separate"/>
                           </w:r>
                           <w:r>
-                            <w:rPr>
-                              <w:noProof/>
-                            </w:rPr>
                             <w:t>2</w:t>
                           </w:r>
                           <w:r>
@@ -611,16 +664,16 @@
         </mc:Choice>
         <mc:Fallback>
           <w:pict>
-            <v:shapetype id="_x0000_t202" coordsize="21600,21600" o:spt="202" path="m,l,21600r21600,l21600,xe">
-              <v:stroke joinstyle="miter"/>
-              <v:path gradientshapeok="t" o:connecttype="rect"/>
-            </v:shapetype>
-            <v:shape id="文本框 3" o:spid="_x0000_s1026" type="#_x0000_t202" style="position:absolute;left:0;text-align:left;margin-left:0;margin-top:0;width:2in;height:2in;z-index:251659264;visibility:visible;mso-wrap-style:none;mso-wrap-distance-left:9pt;mso-wrap-distance-top:0;mso-wrap-distance-right:9pt;mso-wrap-distance-bottom:0;mso-position-horizontal:center;mso-position-horizontal-relative:margin;mso-position-vertical:absolute;mso-position-vertical-relative:text;v-text-anchor:top" o:gfxdata="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" filled="f" stroked="f" strokeweight=".5pt">
-              <v:textbox style="mso-fit-shape-to-text:t" inset="0,0,0,0">
+            <v:shape id="_x0000_s1026" o:spid="_x0000_s1026" o:spt="202" type="#_x0000_t202" style="position:absolute;left:0pt;margin-top:0pt;height:144pt;width:144pt;mso-position-horizontal:center;mso-position-horizontal-relative:margin;mso-wrap-style:none;z-index:251659264;mso-width-relative:page;mso-height-relative:page;" filled="f" stroked="f" coordsize="21600,21600" o:gfxdata="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">
+              <v:fill on="f" focussize="0,0"/>
+              <v:stroke on="f" weight="0.5pt"/>
+              <v:imagedata o:title=""/>
+              <o:lock v:ext="edit" aspectratio="f"/>
+              <v:textbox inset="0mm,0mm,0mm,0mm" style="mso-fit-shape-to-text:t;">
                 <w:txbxContent>
                   <w:p>
                     <w:pPr>
-                      <w:pStyle w:val="a9"/>
+                      <w:pStyle w:val="20"/>
                     </w:pPr>
                     <w:r>
                       <w:fldChar w:fldCharType="begin"/>
@@ -632,9 +685,6 @@
                       <w:fldChar w:fldCharType="separate"/>
                     </w:r>
                     <w:r>
-                      <w:rPr>
-                        <w:noProof/>
-                      </w:rPr>
                       <w:t>2</w:t>
                     </w:r>
                     <w:r>
@@ -643,7 +693,6 @@
                   </w:p>
                 </w:txbxContent>
               </v:textbox>
-              <w10:wrap anchorx="margin"/>
             </v:shape>
           </w:pict>
         </mc:Fallback>
@@ -654,29 +703,35 @@
 </file>
 
 <file path=word/footnotes.xml><?xml version="1.0" encoding="utf-8"?>
-<w:footnotes xmlns:wpc="http://schemas.microsoft.com/office/word/2010/wordprocessingCanvas" xmlns:cx="http://schemas.microsoft.com/office/drawing/2014/chartex" xmlns:cx1="http://schemas.microsoft.com/office/drawing/2015/9/8/chartex" xmlns:mc="http://schemas.openxmlformats.org/markup-compatibility/2006" xmlns:o="urn:schemas-microsoft-com:office:office" xmlns:r="http://schemas.openxmlformats.org/officeDocument/2006/relationships" xmlns:m="http://schemas.openxmlformats.org/officeDocument/2006/math" xmlns:v="urn:schemas-microsoft-com:vml" xmlns:wp14="http://schemas.microsoft.com/office/word/2010/wordprocessingDrawing" xmlns:wp="http://schemas.openxmlformats.org/drawingml/2006/wordprocessingDrawing" xmlns:w10="urn:schemas-microsoft-com:office:word" xmlns:w="http://schemas.openxmlformats.org/wordprocessingml/2006/main" xmlns:w14="http://schemas.microsoft.com/office/word/2010/wordml" xmlns:w15="http://schemas.microsoft.com/office/word/2012/wordml" xmlns:w16se="http://schemas.microsoft.com/office/word/2015/wordml/symex" xmlns:wpg="http://schemas.microsoft.com/office/word/2010/wordprocessingGroup" xmlns:wpi="http://schemas.microsoft.com/office/word/2010/wordprocessingInk" xmlns:wne="http://schemas.microsoft.com/office/word/2006/wordml" xmlns:wps="http://schemas.microsoft.com/office/word/2010/wordprocessingShape" mc:Ignorable="w14 w15 w16se wp14">
-  <w:footnote w:type="separator" w:id="-1">
-    <w:p>
+<w:footnotes xmlns:wpc="http://schemas.microsoft.com/office/word/2010/wordprocessingCanvas" xmlns:mc="http://schemas.openxmlformats.org/markup-compatibility/2006" xmlns:o="urn:schemas-microsoft-com:office:office" xmlns:r="http://schemas.openxmlformats.org/officeDocument/2006/relationships" xmlns:m="http://schemas.openxmlformats.org/officeDocument/2006/math" xmlns:v="urn:schemas-microsoft-com:vml" xmlns:wp14="http://schemas.microsoft.com/office/word/2010/wordprocessingDrawing" xmlns:wp="http://schemas.openxmlformats.org/drawingml/2006/wordprocessingDrawing" xmlns:w="http://schemas.openxmlformats.org/wordprocessingml/2006/main" xmlns:w14="http://schemas.microsoft.com/office/word/2010/wordml" xmlns:w15="http://schemas.microsoft.com/office/word/2012/wordml" xmlns:w10="urn:schemas-microsoft-com:office:word" xmlns:wpg="http://schemas.microsoft.com/office/word/2010/wordprocessingGroup" xmlns:wpi="http://schemas.microsoft.com/office/word/2010/wordprocessingInk" xmlns:wne="http://schemas.microsoft.com/office/word/2006/wordml" xmlns:wps="http://schemas.microsoft.com/office/word/2010/wordprocessingShape" xmlns:wpsCustomData="http://www.wps.cn/officeDocument/2013/wpsCustomData" mc:Ignorable="w14 w15 wp14">
+  <w:footnote w:type="separator" w:id="2">
+    <w:p>
+      <w:pPr>
+        <w:spacing w:line="324" w:lineRule="auto"/>
+      </w:pPr>
       <w:r>
         <w:separator/>
       </w:r>
     </w:p>
   </w:footnote>
-  <w:footnote w:type="continuationSeparator" w:id="0">
-    <w:p>
+  <w:footnote w:type="continuationSeparator" w:id="3">
+    <w:p>
+      <w:pPr>
+        <w:spacing w:line="324" w:lineRule="auto"/>
+      </w:pPr>
       <w:r>
         <w:continuationSeparator/>
       </w:r>
     </w:p>
   </w:footnote>
-  <w:footnote w:id="1">
-    <w:p>
-      <w:pPr>
-        <w:pStyle w:val="af"/>
+  <w:footnote w:id="0">
+    <w:p>
+      <w:pPr>
+        <w:pStyle w:val="26"/>
       </w:pPr>
       <w:r>
         <w:rPr>
-          <w:rStyle w:val="af1"/>
+          <w:rStyle w:val="35"/>
         </w:rPr>
         <w:footnoteRef/>
       </w:r>
@@ -689,42 +744,25 @@
 </file>
 
 <file path=word/header1.xml><?xml version="1.0" encoding="utf-8"?>
-<w:hdr xmlns:wpc="http://schemas.microsoft.com/office/word/2010/wordprocessingCanvas" xmlns:cx="http://schemas.microsoft.com/office/drawing/2014/chartex" xmlns:cx1="http://schemas.microsoft.com/office/drawing/2015/9/8/chartex" xmlns:mc="http://schemas.openxmlformats.org/markup-compatibility/2006" xmlns:o="urn:schemas-microsoft-com:office:office" xmlns:r="http://schemas.openxmlformats.org/officeDocument/2006/relationships" xmlns:m="http://schemas.openxmlformats.org/officeDocument/2006/math" xmlns:v="urn:schemas-microsoft-com:vml" xmlns:wp14="http://schemas.microsoft.com/office/word/2010/wordprocessingDrawing" xmlns:wp="http://schemas.openxmlformats.org/drawingml/2006/wordprocessingDrawing" xmlns:w10="urn:schemas-microsoft-com:office:word" xmlns:w="http://schemas.openxmlformats.org/wordprocessingml/2006/main" xmlns:w14="http://schemas.microsoft.com/office/word/2010/wordml" xmlns:w15="http://schemas.microsoft.com/office/word/2012/wordml" xmlns:w16se="http://schemas.microsoft.com/office/word/2015/wordml/symex" xmlns:wpg="http://schemas.microsoft.com/office/word/2010/wordprocessingGroup" xmlns:wpi="http://schemas.microsoft.com/office/word/2010/wordprocessingInk" xmlns:wne="http://schemas.microsoft.com/office/word/2006/wordml" xmlns:wps="http://schemas.microsoft.com/office/word/2010/wordprocessingShape" mc:Ignorable="w14 w15 w16se wp14">
+<w:hdr xmlns:wpc="http://schemas.microsoft.com/office/word/2010/wordprocessingCanvas" xmlns:mc="http://schemas.openxmlformats.org/markup-compatibility/2006" xmlns:o="urn:schemas-microsoft-com:office:office" xmlns:r="http://schemas.openxmlformats.org/officeDocument/2006/relationships" xmlns:m="http://schemas.openxmlformats.org/officeDocument/2006/math" xmlns:v="urn:schemas-microsoft-com:vml" xmlns:wp14="http://schemas.microsoft.com/office/word/2010/wordprocessingDrawing" xmlns:wp="http://schemas.openxmlformats.org/drawingml/2006/wordprocessingDrawing" xmlns:w10="urn:schemas-microsoft-com:office:word" xmlns:w="http://schemas.openxmlformats.org/wordprocessingml/2006/main" xmlns:w14="http://schemas.microsoft.com/office/word/2010/wordml" xmlns:w15="http://schemas.microsoft.com/office/word/2012/wordml" xmlns:wpg="http://schemas.microsoft.com/office/word/2010/wordprocessingGroup" xmlns:wpi="http://schemas.microsoft.com/office/word/2010/wordprocessingInk" xmlns:wne="http://schemas.microsoft.com/office/word/2006/wordml" xmlns:wps="http://schemas.microsoft.com/office/word/2010/wordprocessingShape" xmlns:wpsCustomData="http://www.wps.cn/officeDocument/2013/wpsCustomData" mc:Ignorable="w14 w15 wp14">
   <w:p>
     <w:pPr>
-      <w:pStyle w:val="aa"/>
+      <w:pStyle w:val="21"/>
       <w:pBdr>
-        <w:bottom w:val="single" w:sz="4" w:space="1" w:color="auto"/>
+        <w:bottom w:val="single" w:color="auto" w:sz="4" w:space="1"/>
       </w:pBdr>
     </w:pPr>
     <w:r>
       <w:fldChar w:fldCharType="begin"/>
     </w:r>
     <w:r>
-      <w:instrText xml:space="preserve"> STYLEREF "</w:instrText>
-    </w:r>
-    <w:r>
-      <w:instrText>标题</w:instrText>
-    </w:r>
-    <w:r>
-      <w:instrText xml:space="preserve"> 1" \n \* MERGEFORMAT </w:instrText>
+      <w:instrText xml:space="preserve"> STYLEREF "标题 1" \n \* MERGEFORMAT </w:instrText>
     </w:r>
     <w:r>
       <w:fldChar w:fldCharType="separate"/>
     </w:r>
     <w:r>
-      <w:rPr>
-        <w:rFonts w:hint="eastAsia"/>
-        <w:noProof/>
-      </w:rPr>
-      <w:t>第一章</w:t>
-    </w:r>
-    <w:r>
-      <w:rPr>
-        <w:rFonts w:hint="eastAsia"/>
-        <w:noProof/>
-      </w:rPr>
-      <w:t xml:space="preserve"> </w:t>
+      <w:t xml:space="preserve">第一章 </w:t>
     </w:r>
     <w:r>
       <w:fldChar w:fldCharType="end"/>
@@ -736,21 +774,12 @@
       <w:fldChar w:fldCharType="begin"/>
     </w:r>
     <w:r>
-      <w:instrText xml:space="preserve"> STYLEREF "</w:instrText>
-    </w:r>
-    <w:r>
-      <w:instrText>标题</w:instrText>
-    </w:r>
-    <w:r>
-      <w:instrText xml:space="preserve"> 1"  \* MERGEFORMAT </w:instrText>
+      <w:instrText xml:space="preserve"> STYLEREF "标题 1"  \* MERGEFORMAT </w:instrText>
     </w:r>
     <w:r>
       <w:fldChar w:fldCharType="separate"/>
     </w:r>
     <w:r>
-      <w:rPr>
-        <w:noProof/>
-      </w:rPr>
       <w:t>Heading 1</w:t>
     </w:r>
     <w:r>
@@ -761,15 +790,15 @@
 </file>
 
 <file path=word/numbering.xml><?xml version="1.0" encoding="utf-8"?>
-<w:numbering xmlns:wpc="http://schemas.microsoft.com/office/word/2010/wordprocessingCanvas" xmlns:cx="http://schemas.microsoft.com/office/drawing/2014/chartex" xmlns:cx1="http://schemas.microsoft.com/office/drawing/2015/9/8/chartex" xmlns:mc="http://schemas.openxmlformats.org/markup-compatibility/2006" xmlns:o="urn:schemas-microsoft-com:office:office" xmlns:r="http://schemas.openxmlformats.org/officeDocument/2006/relationships" xmlns:m="http://schemas.openxmlformats.org/officeDocument/2006/math" xmlns:v="urn:schemas-microsoft-com:vml" xmlns:wp14="http://schemas.microsoft.com/office/word/2010/wordprocessingDrawing" xmlns:wp="http://schemas.openxmlformats.org/drawingml/2006/wordprocessingDrawing" xmlns:w10="urn:schemas-microsoft-com:office:word" xmlns:w="http://schemas.openxmlformats.org/wordprocessingml/2006/main" xmlns:w14="http://schemas.microsoft.com/office/word/2010/wordml" xmlns:w15="http://schemas.microsoft.com/office/word/2012/wordml" xmlns:w16se="http://schemas.microsoft.com/office/word/2015/wordml/symex" xmlns:wpg="http://schemas.microsoft.com/office/word/2010/wordprocessingGroup" xmlns:wpi="http://schemas.microsoft.com/office/word/2010/wordprocessingInk" xmlns:wne="http://schemas.microsoft.com/office/word/2006/wordml" xmlns:wps="http://schemas.microsoft.com/office/word/2010/wordprocessingShape" mc:Ignorable="w14 w15 w16se wp14">
-  <w:abstractNum w:abstractNumId="0" w15:restartNumberingAfterBreak="0">
+<w:numbering xmlns:wpc="http://schemas.microsoft.com/office/word/2010/wordprocessingCanvas" xmlns:mc="http://schemas.openxmlformats.org/markup-compatibility/2006" xmlns:o="urn:schemas-microsoft-com:office:office" xmlns:r="http://schemas.openxmlformats.org/officeDocument/2006/relationships" xmlns:m="http://schemas.openxmlformats.org/officeDocument/2006/math" xmlns:v="urn:schemas-microsoft-com:vml" xmlns:wp14="http://schemas.microsoft.com/office/word/2010/wordprocessingDrawing" xmlns:wp="http://schemas.openxmlformats.org/drawingml/2006/wordprocessingDrawing" xmlns:w10="urn:schemas-microsoft-com:office:word" xmlns:w="http://schemas.openxmlformats.org/wordprocessingml/2006/main" xmlns:w14="http://schemas.microsoft.com/office/word/2010/wordml" xmlns:wpg="http://schemas.microsoft.com/office/word/2010/wordprocessingGroup" xmlns:wpi="http://schemas.microsoft.com/office/word/2010/wordprocessingInk" xmlns:wne="http://schemas.microsoft.com/office/word/2006/wordml" xmlns:wps="http://schemas.microsoft.com/office/word/2010/wordprocessingShape" xmlns:wpsCustomData="http://www.wps.cn/officeDocument/2013/wpsCustomData" mc:Ignorable="w14 wp14">
+  <w:abstractNum w:abstractNumId="0">
     <w:nsid w:val="FE3AF061"/>
     <w:multiLevelType w:val="singleLevel"/>
     <w:tmpl w:val="FE3AF061"/>
-    <w:lvl w:ilvl="0">
+    <w:lvl w:ilvl="0" w:tentative="0">
       <w:start w:val="1"/>
       <w:numFmt w:val="bullet"/>
-      <w:pStyle w:val="a"/>
+      <w:pStyle w:val="14"/>
       <w:lvlText w:val=""/>
       <w:lvlJc w:val="left"/>
       <w:pPr>
@@ -779,18 +808,18 @@
         <w:ind w:left="360" w:hanging="360"/>
       </w:pPr>
       <w:rPr>
-        <w:rFonts w:ascii="Wingdings" w:hAnsi="Wingdings" w:hint="default"/>
+        <w:rFonts w:hint="default" w:ascii="Wingdings" w:hAnsi="Wingdings"/>
       </w:rPr>
     </w:lvl>
   </w:abstractNum>
-  <w:abstractNum w:abstractNumId="1" w15:restartNumberingAfterBreak="0">
+  <w:abstractNum w:abstractNumId="1">
     <w:nsid w:val="4DD31333"/>
     <w:multiLevelType w:val="multilevel"/>
     <w:tmpl w:val="4DD31333"/>
-    <w:lvl w:ilvl="0">
+    <w:lvl w:ilvl="0" w:tentative="0">
       <w:start w:val="1"/>
       <w:numFmt w:val="decimal"/>
-      <w:pStyle w:val="Numbered"/>
+      <w:pStyle w:val="67"/>
       <w:suff w:val="space"/>
       <w:lvlText w:val="%1."/>
       <w:lvlJc w:val="left"/>
@@ -804,7 +833,7 @@
         <w:rFonts w:hint="default"/>
       </w:rPr>
     </w:lvl>
-    <w:lvl w:ilvl="1">
+    <w:lvl w:ilvl="1" w:tentative="0">
       <w:start w:val="1"/>
       <w:numFmt w:val="decimal"/>
       <w:suff w:val="nothing"/>
@@ -820,7 +849,7 @@
         <w:rFonts w:hint="default"/>
       </w:rPr>
     </w:lvl>
-    <w:lvl w:ilvl="2">
+    <w:lvl w:ilvl="2" w:tentative="0">
       <w:start w:val="1"/>
       <w:numFmt w:val="decimalEnclosedCircleChinese"/>
       <w:suff w:val="nothing"/>
@@ -833,7 +862,7 @@
         <w:rFonts w:hint="eastAsia"/>
       </w:rPr>
     </w:lvl>
-    <w:lvl w:ilvl="3">
+    <w:lvl w:ilvl="3" w:tentative="0">
       <w:start w:val="1"/>
       <w:numFmt w:val="decimal"/>
       <w:suff w:val="nothing"/>
@@ -846,7 +875,7 @@
         <w:rFonts w:hint="default"/>
       </w:rPr>
     </w:lvl>
-    <w:lvl w:ilvl="4">
+    <w:lvl w:ilvl="4" w:tentative="0">
       <w:start w:val="1"/>
       <w:numFmt w:val="decimal"/>
       <w:suff w:val="nothing"/>
@@ -859,7 +888,7 @@
         <w:rFonts w:hint="default"/>
       </w:rPr>
     </w:lvl>
-    <w:lvl w:ilvl="5">
+    <w:lvl w:ilvl="5" w:tentative="0">
       <w:start w:val="1"/>
       <w:numFmt w:val="decimalEnclosedCircleChinese"/>
       <w:suff w:val="nothing"/>
@@ -872,7 +901,7 @@
         <w:rFonts w:hint="eastAsia"/>
       </w:rPr>
     </w:lvl>
-    <w:lvl w:ilvl="6">
+    <w:lvl w:ilvl="6" w:tentative="0">
       <w:start w:val="1"/>
       <w:numFmt w:val="lowerLetter"/>
       <w:suff w:val="nothing"/>
@@ -885,7 +914,7 @@
         <w:rFonts w:hint="default"/>
       </w:rPr>
     </w:lvl>
-    <w:lvl w:ilvl="7">
+    <w:lvl w:ilvl="7" w:tentative="0">
       <w:start w:val="1"/>
       <w:numFmt w:val="lowerRoman"/>
       <w:suff w:val="nothing"/>
@@ -898,7 +927,7 @@
         <w:rFonts w:hint="default"/>
       </w:rPr>
     </w:lvl>
-    <w:lvl w:ilvl="8">
+    <w:lvl w:ilvl="8" w:tentative="0">
       <w:start w:val="1"/>
       <w:numFmt w:val="lowerRoman"/>
       <w:suff w:val="nothing"/>
@@ -912,14 +941,14 @@
       </w:rPr>
     </w:lvl>
   </w:abstractNum>
-  <w:abstractNum w:abstractNumId="2" w15:restartNumberingAfterBreak="0">
+  <w:abstractNum w:abstractNumId="2">
     <w:nsid w:val="63DD78FC"/>
     <w:multiLevelType w:val="multilevel"/>
     <w:tmpl w:val="63DD78FC"/>
-    <w:lvl w:ilvl="0">
+    <w:lvl w:ilvl="0" w:tentative="0">
       <w:start w:val="1"/>
       <w:numFmt w:val="decimal"/>
-      <w:pStyle w:val="Numbered1"/>
+      <w:pStyle w:val="66"/>
       <w:suff w:val="space"/>
       <w:lvlText w:val="%1."/>
       <w:lvlJc w:val="left"/>
@@ -933,7 +962,7 @@
         <w:rFonts w:hint="default"/>
       </w:rPr>
     </w:lvl>
-    <w:lvl w:ilvl="1">
+    <w:lvl w:ilvl="1" w:tentative="0">
       <w:start w:val="1"/>
       <w:numFmt w:val="decimal"/>
       <w:suff w:val="nothing"/>
@@ -949,7 +978,7 @@
         <w:rFonts w:hint="default"/>
       </w:rPr>
     </w:lvl>
-    <w:lvl w:ilvl="2">
+    <w:lvl w:ilvl="2" w:tentative="0">
       <w:start w:val="1"/>
       <w:numFmt w:val="decimalEnclosedCircleChinese"/>
       <w:suff w:val="nothing"/>
@@ -962,7 +991,7 @@
         <w:rFonts w:hint="eastAsia"/>
       </w:rPr>
     </w:lvl>
-    <w:lvl w:ilvl="3">
+    <w:lvl w:ilvl="3" w:tentative="0">
       <w:start w:val="1"/>
       <w:numFmt w:val="decimal"/>
       <w:suff w:val="nothing"/>
@@ -975,7 +1004,7 @@
         <w:rFonts w:hint="default"/>
       </w:rPr>
     </w:lvl>
-    <w:lvl w:ilvl="4">
+    <w:lvl w:ilvl="4" w:tentative="0">
       <w:start w:val="1"/>
       <w:numFmt w:val="decimal"/>
       <w:suff w:val="nothing"/>
@@ -988,7 +1017,7 @@
         <w:rFonts w:hint="default"/>
       </w:rPr>
     </w:lvl>
-    <w:lvl w:ilvl="5">
+    <w:lvl w:ilvl="5" w:tentative="0">
       <w:start w:val="1"/>
       <w:numFmt w:val="decimalEnclosedCircleChinese"/>
       <w:suff w:val="nothing"/>
@@ -1001,7 +1030,7 @@
         <w:rFonts w:hint="eastAsia"/>
       </w:rPr>
     </w:lvl>
-    <w:lvl w:ilvl="6">
+    <w:lvl w:ilvl="6" w:tentative="0">
       <w:start w:val="1"/>
       <w:numFmt w:val="lowerLetter"/>
       <w:suff w:val="nothing"/>
@@ -1014,7 +1043,7 @@
         <w:rFonts w:hint="default"/>
       </w:rPr>
     </w:lvl>
-    <w:lvl w:ilvl="7">
+    <w:lvl w:ilvl="7" w:tentative="0">
       <w:start w:val="1"/>
       <w:numFmt w:val="lowerRoman"/>
       <w:suff w:val="nothing"/>
@@ -1027,7 +1056,7 @@
         <w:rFonts w:hint="default"/>
       </w:rPr>
     </w:lvl>
-    <w:lvl w:ilvl="8">
+    <w:lvl w:ilvl="8" w:tentative="0">
       <w:start w:val="1"/>
       <w:numFmt w:val="lowerRoman"/>
       <w:suff w:val="nothing"/>
@@ -1041,14 +1070,14 @@
       </w:rPr>
     </w:lvl>
   </w:abstractNum>
-  <w:abstractNum w:abstractNumId="3" w15:restartNumberingAfterBreak="0">
+  <w:abstractNum w:abstractNumId="3">
     <w:nsid w:val="7BFE066A"/>
     <w:multiLevelType w:val="multilevel"/>
     <w:tmpl w:val="7BFE066A"/>
-    <w:lvl w:ilvl="0">
+    <w:lvl w:ilvl="0" w:tentative="0">
       <w:start w:val="1"/>
       <w:numFmt w:val="chineseCounting"/>
-      <w:pStyle w:val="1"/>
+      <w:pStyle w:val="2"/>
       <w:suff w:val="nothing"/>
       <w:lvlText w:val="第%1章 "/>
       <w:lvlJc w:val="left"/>
@@ -1059,108 +1088,108 @@
         <w:rFonts w:hint="eastAsia"/>
       </w:rPr>
     </w:lvl>
-    <w:lvl w:ilvl="1">
-      <w:start w:val="1"/>
-      <w:numFmt w:val="decimal"/>
-      <w:pStyle w:val="2"/>
-      <w:isLgl/>
-      <w:lvlText w:val="%1.%2."/>
-      <w:lvlJc w:val="left"/>
-      <w:pPr>
-        <w:ind w:left="575" w:hanging="575"/>
-      </w:pPr>
-      <w:rPr>
-        <w:rFonts w:hint="eastAsia"/>
-      </w:rPr>
-    </w:lvl>
-    <w:lvl w:ilvl="2">
-      <w:start w:val="1"/>
-      <w:numFmt w:val="decimal"/>
-      <w:pStyle w:val="3"/>
-      <w:isLgl/>
-      <w:lvlText w:val="%1.%2.%3."/>
-      <w:lvlJc w:val="left"/>
-      <w:pPr>
-        <w:ind w:left="720" w:hanging="720"/>
-      </w:pPr>
-      <w:rPr>
-        <w:rFonts w:hint="eastAsia"/>
-      </w:rPr>
-    </w:lvl>
-    <w:lvl w:ilvl="3">
+    <w:lvl w:ilvl="1" w:tentative="0">
       <w:start w:val="1"/>
       <w:numFmt w:val="decimal"/>
       <w:pStyle w:val="4"/>
       <w:isLgl/>
-      <w:lvlText w:val="%1.%2.%3.%4."/>
+      <w:lvlText w:val="%1.%2."/>
       <w:lvlJc w:val="left"/>
       <w:pPr>
-        <w:ind w:left="864" w:hanging="864"/>
+        <w:ind w:left="575" w:hanging="575"/>
       </w:pPr>
       <w:rPr>
         <w:rFonts w:hint="eastAsia"/>
       </w:rPr>
     </w:lvl>
-    <w:lvl w:ilvl="4">
+    <w:lvl w:ilvl="2" w:tentative="0">
       <w:start w:val="1"/>
       <w:numFmt w:val="decimal"/>
       <w:pStyle w:val="5"/>
       <w:isLgl/>
-      <w:lvlText w:val="%1.%2.%3.%4.%5."/>
+      <w:lvlText w:val="%1.%2.%3."/>
       <w:lvlJc w:val="left"/>
       <w:pPr>
-        <w:ind w:left="1008" w:hanging="1008"/>
+        <w:ind w:left="720" w:hanging="720"/>
       </w:pPr>
       <w:rPr>
         <w:rFonts w:hint="eastAsia"/>
       </w:rPr>
     </w:lvl>
-    <w:lvl w:ilvl="5">
+    <w:lvl w:ilvl="3" w:tentative="0">
       <w:start w:val="1"/>
       <w:numFmt w:val="decimal"/>
       <w:pStyle w:val="6"/>
       <w:isLgl/>
-      <w:lvlText w:val="%1.%2.%3.%4.%5.%6."/>
+      <w:lvlText w:val="%1.%2.%3.%4."/>
       <w:lvlJc w:val="left"/>
       <w:pPr>
-        <w:ind w:left="1151" w:hanging="1151"/>
+        <w:ind w:left="864" w:hanging="864"/>
       </w:pPr>
       <w:rPr>
         <w:rFonts w:hint="eastAsia"/>
       </w:rPr>
     </w:lvl>
-    <w:lvl w:ilvl="6">
+    <w:lvl w:ilvl="4" w:tentative="0">
       <w:start w:val="1"/>
       <w:numFmt w:val="decimal"/>
       <w:pStyle w:val="7"/>
       <w:isLgl/>
-      <w:lvlText w:val="%1.%2.%3.%4.%5.%6.%7."/>
+      <w:lvlText w:val="%1.%2.%3.%4.%5."/>
       <w:lvlJc w:val="left"/>
       <w:pPr>
-        <w:ind w:left="1296" w:hanging="1296"/>
+        <w:ind w:left="1008" w:hanging="1008"/>
       </w:pPr>
       <w:rPr>
         <w:rFonts w:hint="eastAsia"/>
       </w:rPr>
     </w:lvl>
-    <w:lvl w:ilvl="7">
+    <w:lvl w:ilvl="5" w:tentative="0">
       <w:start w:val="1"/>
       <w:numFmt w:val="decimal"/>
       <w:pStyle w:val="8"/>
       <w:isLgl/>
-      <w:lvlText w:val="%1.%2.%3.%4.%5.%6.%7.%8."/>
+      <w:lvlText w:val="%1.%2.%3.%4.%5.%6."/>
       <w:lvlJc w:val="left"/>
       <w:pPr>
-        <w:ind w:left="1440" w:hanging="1440"/>
+        <w:ind w:left="1151" w:hanging="1151"/>
       </w:pPr>
       <w:rPr>
         <w:rFonts w:hint="eastAsia"/>
       </w:rPr>
     </w:lvl>
-    <w:lvl w:ilvl="8">
+    <w:lvl w:ilvl="6" w:tentative="0">
       <w:start w:val="1"/>
       <w:numFmt w:val="decimal"/>
       <w:pStyle w:val="9"/>
+      <w:isLgl/>
+      <w:lvlText w:val="%1.%2.%3.%4.%5.%6.%7."/>
+      <w:lvlJc w:val="left"/>
+      <w:pPr>
+        <w:ind w:left="1296" w:hanging="1296"/>
+      </w:pPr>
+      <w:rPr>
+        <w:rFonts w:hint="eastAsia"/>
+      </w:rPr>
+    </w:lvl>
+    <w:lvl w:ilvl="7" w:tentative="0">
+      <w:start w:val="1"/>
+      <w:numFmt w:val="decimal"/>
+      <w:pStyle w:val="10"/>
+      <w:isLgl/>
+      <w:lvlText w:val="%1.%2.%3.%4.%5.%6.%7.%8."/>
+      <w:lvlJc w:val="left"/>
+      <w:pPr>
+        <w:ind w:left="1440" w:hanging="1440"/>
+      </w:pPr>
+      <w:rPr>
+        <w:rFonts w:hint="eastAsia"/>
+      </w:rPr>
+    </w:lvl>
+    <w:lvl w:ilvl="8" w:tentative="0">
+      <w:start w:val="1"/>
+      <w:numFmt w:val="decimal"/>
+      <w:pStyle w:val="11"/>
       <w:isLgl/>
       <w:lvlText w:val="%1.%2.%3.%4.%5.%6.%7.%8.%9."/>
       <w:lvlJc w:val="left"/>
@@ -1188,339 +1217,292 @@
 </file>
 
 <file path=word/styles.xml><?xml version="1.0" encoding="utf-8"?>
-<w:styles xmlns:mc="http://schemas.openxmlformats.org/markup-compatibility/2006" xmlns:r="http://schemas.openxmlformats.org/officeDocument/2006/relationships" xmlns:w="http://schemas.openxmlformats.org/wordprocessingml/2006/main" xmlns:w14="http://schemas.microsoft.com/office/word/2010/wordml" xmlns:w15="http://schemas.microsoft.com/office/word/2012/wordml" xmlns:w16se="http://schemas.microsoft.com/office/word/2015/wordml/symex" mc:Ignorable="w14 w15 w16se">
+<w:styles xmlns:mc="http://schemas.openxmlformats.org/markup-compatibility/2006" xmlns:o="urn:schemas-microsoft-com:office:office" xmlns:r="http://schemas.openxmlformats.org/officeDocument/2006/relationships" xmlns:m="http://schemas.openxmlformats.org/officeDocument/2006/math" xmlns:v="urn:schemas-microsoft-com:vml" xmlns:w="http://schemas.openxmlformats.org/wordprocessingml/2006/main" xmlns:w14="http://schemas.microsoft.com/office/word/2010/wordml" xmlns:w10="urn:schemas-microsoft-com:office:word" xmlns:sl="http://schemas.openxmlformats.org/schemaLibrary/2006/main" xmlns:wpsCustomData="http://www.wps.cn/officeDocument/2013/wpsCustomData" mc:Ignorable="w14">
   <w:docDefaults>
     <w:rPrDefault>
       <w:rPr>
-        <w:rFonts w:asciiTheme="minorHAnsi" w:eastAsiaTheme="minorEastAsia" w:hAnsiTheme="minorHAnsi" w:cstheme="minorBidi"/>
-        <w:lang w:val="en-US" w:eastAsia="zh-CN" w:bidi="ar-SA"/>
+        <w:rFonts w:asciiTheme="minorHAnsi" w:hAnsiTheme="minorHAnsi" w:eastAsiaTheme="minorEastAsia" w:cstheme="minorBidi"/>
       </w:rPr>
     </w:rPrDefault>
     <w:pPrDefault/>
   </w:docDefaults>
-  <w:latentStyles w:defLockedState="0" w:defUIPriority="0" w:defSemiHidden="0" w:defUnhideWhenUsed="0" w:defQFormat="0" w:count="371">
-    <w:lsdException w:name="Normal" w:qFormat="1"/>
-    <w:lsdException w:name="heading 1" w:uiPriority="9" w:qFormat="1"/>
-    <w:lsdException w:name="heading 2" w:uiPriority="9" w:unhideWhenUsed="1" w:qFormat="1"/>
-    <w:lsdException w:name="heading 3" w:uiPriority="9" w:unhideWhenUsed="1" w:qFormat="1"/>
-    <w:lsdException w:name="heading 4" w:semiHidden="1" w:uiPriority="9" w:unhideWhenUsed="1" w:qFormat="1"/>
-    <w:lsdException w:name="heading 5" w:semiHidden="1" w:uiPriority="9" w:unhideWhenUsed="1" w:qFormat="1"/>
-    <w:lsdException w:name="heading 6" w:semiHidden="1" w:uiPriority="9" w:unhideWhenUsed="1" w:qFormat="1"/>
-    <w:lsdException w:name="heading 7" w:semiHidden="1" w:uiPriority="9" w:unhideWhenUsed="1" w:qFormat="1"/>
-    <w:lsdException w:name="heading 8" w:semiHidden="1" w:uiPriority="9" w:unhideWhenUsed="1" w:qFormat="1"/>
-    <w:lsdException w:name="heading 9" w:semiHidden="1" w:uiPriority="9" w:unhideWhenUsed="1" w:qFormat="1"/>
-    <w:lsdException w:name="toc 1" w:qFormat="1"/>
-    <w:lsdException w:name="toc 2" w:qFormat="1"/>
-    <w:lsdException w:name="toc 3" w:qFormat="1"/>
-    <w:lsdException w:name="toc 4" w:qFormat="1"/>
-    <w:lsdException w:name="toc 5" w:qFormat="1"/>
-    <w:lsdException w:name="toc 6" w:qFormat="1"/>
-    <w:lsdException w:name="toc 7" w:qFormat="1"/>
-    <w:lsdException w:name="toc 8" w:qFormat="1"/>
-    <w:lsdException w:name="toc 9" w:qFormat="1"/>
-    <w:lsdException w:name="footnote text" w:uiPriority="9" w:unhideWhenUsed="1" w:qFormat="1"/>
-    <w:lsdException w:name="header" w:qFormat="1"/>
-    <w:lsdException w:name="footer" w:qFormat="1"/>
-    <w:lsdException w:name="caption" w:qFormat="1"/>
-    <w:lsdException w:name="footnote reference" w:qFormat="1"/>
-    <w:lsdException w:name="List Bullet" w:qFormat="1"/>
-    <w:lsdException w:name="Title" w:uiPriority="10" w:qFormat="1"/>
-    <w:lsdException w:name="Default Paragraph Font" w:semiHidden="1" w:uiPriority="1" w:unhideWhenUsed="1" w:qFormat="1"/>
-    <w:lsdException w:name="Body Text" w:qFormat="1"/>
-    <w:lsdException w:name="Subtitle" w:uiPriority="11" w:qFormat="1"/>
-    <w:lsdException w:name="Date" w:qFormat="1"/>
-    <w:lsdException w:name="Block Text" w:uiPriority="9" w:unhideWhenUsed="1" w:qFormat="1"/>
-    <w:lsdException w:name="Hyperlink" w:qFormat="1"/>
-    <w:lsdException w:name="HTML Top of Form" w:semiHidden="1" w:uiPriority="99" w:unhideWhenUsed="1"/>
-    <w:lsdException w:name="HTML Bottom of Form" w:semiHidden="1" w:uiPriority="99" w:unhideWhenUsed="1"/>
-    <w:lsdException w:name="Normal Table" w:semiHidden="1" w:uiPriority="99" w:unhideWhenUsed="1" w:qFormat="1"/>
-    <w:lsdException w:name="No List" w:semiHidden="1" w:uiPriority="99" w:unhideWhenUsed="1"/>
-    <w:lsdException w:name="Outline List 1" w:semiHidden="1" w:uiPriority="99" w:unhideWhenUsed="1"/>
-    <w:lsdException w:name="Outline List 2" w:semiHidden="1" w:uiPriority="99" w:unhideWhenUsed="1"/>
-    <w:lsdException w:name="Outline List 3" w:semiHidden="1" w:uiPriority="99" w:unhideWhenUsed="1"/>
-    <w:lsdException w:name="Table Simple 1" w:semiHidden="1" w:unhideWhenUsed="1"/>
-    <w:lsdException w:name="Table Simple 2" w:semiHidden="1" w:unhideWhenUsed="1"/>
-    <w:lsdException w:name="Table Simple 3" w:semiHidden="1" w:unhideWhenUsed="1"/>
-    <w:lsdException w:name="Table Classic 1" w:semiHidden="1" w:unhideWhenUsed="1"/>
-    <w:lsdException w:name="Table Classic 2" w:semiHidden="1" w:unhideWhenUsed="1"/>
-    <w:lsdException w:name="Table Classic 3" w:semiHidden="1" w:unhideWhenUsed="1"/>
-    <w:lsdException w:name="Table Classic 4" w:semiHidden="1" w:unhideWhenUsed="1"/>
-    <w:lsdException w:name="Table Colorful 1" w:semiHidden="1" w:unhideWhenUsed="1"/>
-    <w:lsdException w:name="Table Colorful 2" w:semiHidden="1" w:unhideWhenUsed="1"/>
-    <w:lsdException w:name="Table Colorful 3" w:semiHidden="1" w:unhideWhenUsed="1"/>
-    <w:lsdException w:name="Table Columns 1" w:semiHidden="1" w:unhideWhenUsed="1"/>
-    <w:lsdException w:name="Table Columns 2" w:semiHidden="1" w:unhideWhenUsed="1"/>
-    <w:lsdException w:name="Table Columns 3" w:semiHidden="1" w:unhideWhenUsed="1"/>
-    <w:lsdException w:name="Table Columns 4" w:semiHidden="1" w:unhideWhenUsed="1"/>
-    <w:lsdException w:name="Table Columns 5" w:semiHidden="1" w:unhideWhenUsed="1"/>
-    <w:lsdException w:name="Table Grid 1" w:semiHidden="1" w:unhideWhenUsed="1"/>
-    <w:lsdException w:name="Table Grid 2" w:semiHidden="1" w:unhideWhenUsed="1"/>
-    <w:lsdException w:name="Table Grid 3" w:semiHidden="1" w:unhideWhenUsed="1"/>
-    <w:lsdException w:name="Table Grid 4" w:semiHidden="1" w:unhideWhenUsed="1"/>
-    <w:lsdException w:name="Table Grid 5" w:semiHidden="1" w:unhideWhenUsed="1"/>
-    <w:lsdException w:name="Table Grid 6" w:semiHidden="1" w:unhideWhenUsed="1"/>
-    <w:lsdException w:name="Table Grid 7" w:semiHidden="1" w:unhideWhenUsed="1"/>
-    <w:lsdException w:name="Table Grid 8" w:semiHidden="1" w:unhideWhenUsed="1"/>
-    <w:lsdException w:name="Table List 1" w:semiHidden="1" w:unhideWhenUsed="1"/>
-    <w:lsdException w:name="Table List 2" w:semiHidden="1" w:unhideWhenUsed="1"/>
-    <w:lsdException w:name="Table List 3" w:semiHidden="1" w:unhideWhenUsed="1"/>
-    <w:lsdException w:name="Table List 4" w:semiHidden="1" w:unhideWhenUsed="1"/>
-    <w:lsdException w:name="Table List 5" w:semiHidden="1" w:unhideWhenUsed="1"/>
-    <w:lsdException w:name="Table List 6" w:semiHidden="1" w:unhideWhenUsed="1"/>
-    <w:lsdException w:name="Table List 7" w:semiHidden="1" w:unhideWhenUsed="1"/>
-    <w:lsdException w:name="Table List 8" w:semiHidden="1" w:unhideWhenUsed="1"/>
-    <w:lsdException w:name="Table 3D effects 1" w:semiHidden="1" w:unhideWhenUsed="1"/>
-    <w:lsdException w:name="Table 3D effects 2" w:semiHidden="1" w:unhideWhenUsed="1"/>
-    <w:lsdException w:name="Table 3D effects 3" w:semiHidden="1" w:unhideWhenUsed="1"/>
-    <w:lsdException w:name="Table Contemporary" w:semiHidden="1" w:unhideWhenUsed="1"/>
-    <w:lsdException w:name="Table Elegant" w:semiHidden="1" w:unhideWhenUsed="1"/>
-    <w:lsdException w:name="Table Professional" w:semiHidden="1" w:unhideWhenUsed="1"/>
-    <w:lsdException w:name="Table Subtle 1" w:semiHidden="1" w:unhideWhenUsed="1"/>
-    <w:lsdException w:name="Table Subtle 2" w:semiHidden="1" w:unhideWhenUsed="1"/>
-    <w:lsdException w:name="Table Web 1" w:semiHidden="1" w:unhideWhenUsed="1"/>
-    <w:lsdException w:name="Table Web 2" w:semiHidden="1" w:unhideWhenUsed="1"/>
-    <w:lsdException w:name="Table Web 3" w:semiHidden="1" w:unhideWhenUsed="1"/>
-    <w:lsdException w:name="Table Grid" w:semiHidden="1" w:unhideWhenUsed="1"/>
-    <w:lsdException w:name="Table Theme" w:semiHidden="1" w:unhideWhenUsed="1"/>
-    <w:lsdException w:name="Placeholder Text" w:semiHidden="1" w:uiPriority="99"/>
-    <w:lsdException w:name="No Spacing" w:uiPriority="99"/>
-    <w:lsdException w:name="Light Shading" w:uiPriority="60"/>
-    <w:lsdException w:name="Light List" w:uiPriority="61"/>
-    <w:lsdException w:name="Light Grid" w:uiPriority="62"/>
-    <w:lsdException w:name="Medium Shading 1" w:uiPriority="63"/>
-    <w:lsdException w:name="Medium Shading 2" w:uiPriority="64"/>
-    <w:lsdException w:name="Medium List 1" w:uiPriority="65"/>
-    <w:lsdException w:name="Medium List 2" w:uiPriority="66"/>
-    <w:lsdException w:name="Medium Grid 1" w:uiPriority="67"/>
-    <w:lsdException w:name="Medium Grid 2" w:uiPriority="68"/>
-    <w:lsdException w:name="Medium Grid 3" w:uiPriority="69"/>
-    <w:lsdException w:name="Dark List" w:uiPriority="70"/>
-    <w:lsdException w:name="Colorful Shading" w:uiPriority="71"/>
-    <w:lsdException w:name="Colorful List" w:uiPriority="72"/>
-    <w:lsdException w:name="Colorful Grid" w:uiPriority="73"/>
-    <w:lsdException w:name="Light Shading Accent 1" w:uiPriority="60"/>
-    <w:lsdException w:name="Light List Accent 1" w:uiPriority="61"/>
-    <w:lsdException w:name="Light Grid Accent 1" w:uiPriority="62"/>
-    <w:lsdException w:name="Medium Shading 1 Accent 1" w:uiPriority="63"/>
-    <w:lsdException w:name="Medium Shading 2 Accent 1" w:uiPriority="64"/>
-    <w:lsdException w:name="Medium List 1 Accent 1" w:uiPriority="65"/>
-    <w:lsdException w:name="Revision" w:semiHidden="1" w:uiPriority="99"/>
-    <w:lsdException w:name="List Paragraph" w:uiPriority="99" w:qFormat="1"/>
-    <w:lsdException w:name="Quote" w:uiPriority="99"/>
-    <w:lsdException w:name="Intense Quote" w:uiPriority="99"/>
-    <w:lsdException w:name="Medium List 2 Accent 1" w:uiPriority="66"/>
-    <w:lsdException w:name="Medium Grid 1 Accent 1" w:uiPriority="67"/>
-    <w:lsdException w:name="Medium Grid 2 Accent 1" w:uiPriority="68"/>
-    <w:lsdException w:name="Medium Grid 3 Accent 1" w:uiPriority="69"/>
-    <w:lsdException w:name="Dark List Accent 1" w:uiPriority="70"/>
-    <w:lsdException w:name="Colorful Shading Accent 1" w:uiPriority="71"/>
-    <w:lsdException w:name="Colorful List Accent 1" w:uiPriority="72"/>
-    <w:lsdException w:name="Colorful Grid Accent 1" w:uiPriority="73"/>
-    <w:lsdException w:name="Light Shading Accent 2" w:uiPriority="60"/>
-    <w:lsdException w:name="Light List Accent 2" w:uiPriority="61"/>
-    <w:lsdException w:name="Light Grid Accent 2" w:uiPriority="62"/>
-    <w:lsdException w:name="Medium Shading 1 Accent 2" w:uiPriority="63"/>
-    <w:lsdException w:name="Medium Shading 2 Accent 2" w:uiPriority="64"/>
-    <w:lsdException w:name="Medium List 1 Accent 2" w:uiPriority="65"/>
-    <w:lsdException w:name="Medium List 2 Accent 2" w:uiPriority="66"/>
-    <w:lsdException w:name="Medium Grid 1 Accent 2" w:uiPriority="67"/>
-    <w:lsdException w:name="Medium Grid 2 Accent 2" w:uiPriority="68"/>
-    <w:lsdException w:name="Medium Grid 3 Accent 2" w:uiPriority="69"/>
-    <w:lsdException w:name="Dark List Accent 2" w:uiPriority="70"/>
-    <w:lsdException w:name="Colorful Shading Accent 2" w:uiPriority="71"/>
-    <w:lsdException w:name="Colorful List Accent 2" w:uiPriority="72"/>
-    <w:lsdException w:name="Colorful Grid Accent 2" w:uiPriority="73"/>
-    <w:lsdException w:name="Light Shading Accent 3" w:uiPriority="60"/>
-    <w:lsdException w:name="Light List Accent 3" w:uiPriority="61"/>
-    <w:lsdException w:name="Light Grid Accent 3" w:uiPriority="62"/>
-    <w:lsdException w:name="Medium Shading 1 Accent 3" w:uiPriority="63"/>
-    <w:lsdException w:name="Medium Shading 2 Accent 3" w:uiPriority="64"/>
-    <w:lsdException w:name="Medium List 1 Accent 3" w:uiPriority="65"/>
-    <w:lsdException w:name="Medium List 2 Accent 3" w:uiPriority="66"/>
-    <w:lsdException w:name="Medium Grid 1 Accent 3" w:uiPriority="67"/>
-    <w:lsdException w:name="Medium Grid 2 Accent 3" w:uiPriority="68"/>
-    <w:lsdException w:name="Medium Grid 3 Accent 3" w:uiPriority="69"/>
-    <w:lsdException w:name="Dark List Accent 3" w:uiPriority="70"/>
-    <w:lsdException w:name="Colorful Shading Accent 3" w:uiPriority="71"/>
-    <w:lsdException w:name="Colorful List Accent 3" w:uiPriority="72"/>
-    <w:lsdException w:name="Colorful Grid Accent 3" w:uiPriority="73"/>
-    <w:lsdException w:name="Light Shading Accent 4" w:uiPriority="60"/>
-    <w:lsdException w:name="Light List Accent 4" w:uiPriority="61"/>
-    <w:lsdException w:name="Light Grid Accent 4" w:uiPriority="62"/>
-    <w:lsdException w:name="Medium Shading 1 Accent 4" w:uiPriority="63"/>
-    <w:lsdException w:name="Medium Shading 2 Accent 4" w:uiPriority="64"/>
-    <w:lsdException w:name="Medium List 1 Accent 4" w:uiPriority="65"/>
-    <w:lsdException w:name="Medium List 2 Accent 4" w:uiPriority="66"/>
-    <w:lsdException w:name="Medium Grid 1 Accent 4" w:uiPriority="67"/>
-    <w:lsdException w:name="Medium Grid 2 Accent 4" w:uiPriority="68"/>
-    <w:lsdException w:name="Medium Grid 3 Accent 4" w:uiPriority="69"/>
-    <w:lsdException w:name="Dark List Accent 4" w:uiPriority="70"/>
-    <w:lsdException w:name="Colorful Shading Accent 4" w:uiPriority="71"/>
-    <w:lsdException w:name="Colorful List Accent 4" w:uiPriority="72"/>
-    <w:lsdException w:name="Colorful Grid Accent 4" w:uiPriority="73"/>
-    <w:lsdException w:name="Light Shading Accent 5" w:uiPriority="60"/>
-    <w:lsdException w:name="Light List Accent 5" w:uiPriority="61"/>
-    <w:lsdException w:name="Light Grid Accent 5" w:uiPriority="62"/>
-    <w:lsdException w:name="Medium Shading 1 Accent 5" w:uiPriority="63"/>
-    <w:lsdException w:name="Medium Shading 2 Accent 5" w:uiPriority="64"/>
-    <w:lsdException w:name="Medium List 1 Accent 5" w:uiPriority="65"/>
-    <w:lsdException w:name="Medium List 2 Accent 5" w:uiPriority="66"/>
-    <w:lsdException w:name="Medium Grid 1 Accent 5" w:uiPriority="67"/>
-    <w:lsdException w:name="Medium Grid 2 Accent 5" w:uiPriority="68"/>
-    <w:lsdException w:name="Medium Grid 3 Accent 5" w:uiPriority="69"/>
-    <w:lsdException w:name="Dark List Accent 5" w:uiPriority="70"/>
-    <w:lsdException w:name="Colorful Shading Accent 5" w:uiPriority="71"/>
-    <w:lsdException w:name="Colorful List Accent 5" w:uiPriority="72"/>
-    <w:lsdException w:name="Colorful Grid Accent 5" w:uiPriority="73"/>
-    <w:lsdException w:name="Light Shading Accent 6" w:uiPriority="60"/>
-    <w:lsdException w:name="Light List Accent 6" w:uiPriority="61"/>
-    <w:lsdException w:name="Light Grid Accent 6" w:uiPriority="62"/>
-    <w:lsdException w:name="Medium Shading 1 Accent 6" w:uiPriority="63"/>
-    <w:lsdException w:name="Medium Shading 2 Accent 6" w:uiPriority="64"/>
-    <w:lsdException w:name="Medium List 1 Accent 6" w:uiPriority="65"/>
-    <w:lsdException w:name="Medium List 2 Accent 6" w:uiPriority="66"/>
-    <w:lsdException w:name="Medium Grid 1 Accent 6" w:uiPriority="67"/>
-    <w:lsdException w:name="Medium Grid 2 Accent 6" w:uiPriority="68"/>
-    <w:lsdException w:name="Medium Grid 3 Accent 6" w:uiPriority="69"/>
-    <w:lsdException w:name="Dark List Accent 6" w:uiPriority="70"/>
-    <w:lsdException w:name="Colorful Shading Accent 6" w:uiPriority="71"/>
-    <w:lsdException w:name="Colorful List Accent 6" w:uiPriority="72"/>
-    <w:lsdException w:name="Colorful Grid Accent 6" w:uiPriority="73"/>
-    <w:lsdException w:name="Subtle Emphasis" w:uiPriority="19" w:qFormat="1"/>
-    <w:lsdException w:name="Intense Emphasis" w:uiPriority="21" w:qFormat="1"/>
-    <w:lsdException w:name="Subtle Reference" w:uiPriority="31" w:qFormat="1"/>
-    <w:lsdException w:name="Intense Reference" w:uiPriority="32" w:qFormat="1"/>
-    <w:lsdException w:name="Book Title" w:uiPriority="33" w:qFormat="1"/>
-    <w:lsdException w:name="Bibliography" w:semiHidden="1" w:uiPriority="37" w:unhideWhenUsed="1"/>
-    <w:lsdException w:name="TOC Heading" w:semiHidden="1" w:uiPriority="39" w:unhideWhenUsed="1" w:qFormat="1"/>
-    <w:lsdException w:name="Plain Table 1" w:uiPriority="41"/>
-    <w:lsdException w:name="Plain Table 2" w:uiPriority="42"/>
-    <w:lsdException w:name="Plain Table 3" w:uiPriority="43"/>
-    <w:lsdException w:name="Plain Table 4" w:uiPriority="44"/>
-    <w:lsdException w:name="Plain Table 5" w:uiPriority="45"/>
-    <w:lsdException w:name="Grid Table Light" w:uiPriority="40"/>
-    <w:lsdException w:name="Grid Table 1 Light" w:uiPriority="46"/>
-    <w:lsdException w:name="Grid Table 2" w:uiPriority="47"/>
-    <w:lsdException w:name="Grid Table 3" w:uiPriority="48"/>
-    <w:lsdException w:name="Grid Table 4" w:uiPriority="49"/>
-    <w:lsdException w:name="Grid Table 5 Dark" w:uiPriority="50"/>
-    <w:lsdException w:name="Grid Table 6 Colorful" w:uiPriority="51"/>
-    <w:lsdException w:name="Grid Table 7 Colorful" w:uiPriority="52"/>
-    <w:lsdException w:name="Grid Table 1 Light Accent 1" w:uiPriority="46"/>
-    <w:lsdException w:name="Grid Table 2 Accent 1" w:uiPriority="47"/>
-    <w:lsdException w:name="Grid Table 3 Accent 1" w:uiPriority="48"/>
-    <w:lsdException w:name="Grid Table 4 Accent 1" w:uiPriority="49"/>
-    <w:lsdException w:name="Grid Table 5 Dark Accent 1" w:uiPriority="50"/>
-    <w:lsdException w:name="Grid Table 6 Colorful Accent 1" w:uiPriority="51"/>
-    <w:lsdException w:name="Grid Table 7 Colorful Accent 1" w:uiPriority="52"/>
-    <w:lsdException w:name="Grid Table 1 Light Accent 2" w:uiPriority="46"/>
-    <w:lsdException w:name="Grid Table 2 Accent 2" w:uiPriority="47"/>
-    <w:lsdException w:name="Grid Table 3 Accent 2" w:uiPriority="48"/>
-    <w:lsdException w:name="Grid Table 4 Accent 2" w:uiPriority="49"/>
-    <w:lsdException w:name="Grid Table 5 Dark Accent 2" w:uiPriority="50"/>
-    <w:lsdException w:name="Grid Table 6 Colorful Accent 2" w:uiPriority="51"/>
-    <w:lsdException w:name="Grid Table 7 Colorful Accent 2" w:uiPriority="52"/>
-    <w:lsdException w:name="Grid Table 1 Light Accent 3" w:uiPriority="46"/>
-    <w:lsdException w:name="Grid Table 2 Accent 3" w:uiPriority="47"/>
-    <w:lsdException w:name="Grid Table 3 Accent 3" w:uiPriority="48"/>
-    <w:lsdException w:name="Grid Table 4 Accent 3" w:uiPriority="49"/>
-    <w:lsdException w:name="Grid Table 5 Dark Accent 3" w:uiPriority="50"/>
-    <w:lsdException w:name="Grid Table 6 Colorful Accent 3" w:uiPriority="51"/>
-    <w:lsdException w:name="Grid Table 7 Colorful Accent 3" w:uiPriority="52"/>
-    <w:lsdException w:name="Grid Table 1 Light Accent 4" w:uiPriority="46"/>
-    <w:lsdException w:name="Grid Table 2 Accent 4" w:uiPriority="47"/>
-    <w:lsdException w:name="Grid Table 3 Accent 4" w:uiPriority="48"/>
-    <w:lsdException w:name="Grid Table 4 Accent 4" w:uiPriority="49"/>
-    <w:lsdException w:name="Grid Table 5 Dark Accent 4" w:uiPriority="50"/>
-    <w:lsdException w:name="Grid Table 6 Colorful Accent 4" w:uiPriority="51"/>
-    <w:lsdException w:name="Grid Table 7 Colorful Accent 4" w:uiPriority="52"/>
-    <w:lsdException w:name="Grid Table 1 Light Accent 5" w:uiPriority="46"/>
-    <w:lsdException w:name="Grid Table 2 Accent 5" w:uiPriority="47"/>
-    <w:lsdException w:name="Grid Table 3 Accent 5" w:uiPriority="48"/>
-    <w:lsdException w:name="Grid Table 4 Accent 5" w:uiPriority="49"/>
-    <w:lsdException w:name="Grid Table 5 Dark Accent 5" w:uiPriority="50"/>
-    <w:lsdException w:name="Grid Table 6 Colorful Accent 5" w:uiPriority="51"/>
-    <w:lsdException w:name="Grid Table 7 Colorful Accent 5" w:uiPriority="52"/>
-    <w:lsdException w:name="Grid Table 1 Light Accent 6" w:uiPriority="46"/>
-    <w:lsdException w:name="Grid Table 2 Accent 6" w:uiPriority="47"/>
-    <w:lsdException w:name="Grid Table 3 Accent 6" w:uiPriority="48"/>
-    <w:lsdException w:name="Grid Table 4 Accent 6" w:uiPriority="49"/>
-    <w:lsdException w:name="Grid Table 5 Dark Accent 6" w:uiPriority="50"/>
-    <w:lsdException w:name="Grid Table 6 Colorful Accent 6" w:uiPriority="51"/>
-    <w:lsdException w:name="Grid Table 7 Colorful Accent 6" w:uiPriority="52"/>
-    <w:lsdException w:name="List Table 1 Light" w:uiPriority="46"/>
-    <w:lsdException w:name="List Table 2" w:uiPriority="47"/>
-    <w:lsdException w:name="List Table 3" w:uiPriority="48"/>
-    <w:lsdException w:name="List Table 4" w:uiPriority="49"/>
-    <w:lsdException w:name="List Table 5 Dark" w:uiPriority="50"/>
-    <w:lsdException w:name="List Table 6 Colorful" w:uiPriority="51"/>
-    <w:lsdException w:name="List Table 7 Colorful" w:uiPriority="52"/>
-    <w:lsdException w:name="List Table 1 Light Accent 1" w:uiPriority="46"/>
-    <w:lsdException w:name="List Table 2 Accent 1" w:uiPriority="47"/>
-    <w:lsdException w:name="List Table 3 Accent 1" w:uiPriority="48"/>
-    <w:lsdException w:name="List Table 4 Accent 1" w:uiPriority="49"/>
-    <w:lsdException w:name="List Table 5 Dark Accent 1" w:uiPriority="50"/>
-    <w:lsdException w:name="List Table 6 Colorful Accent 1" w:uiPriority="51"/>
-    <w:lsdException w:name="List Table 7 Colorful Accent 1" w:uiPriority="52"/>
-    <w:lsdException w:name="List Table 1 Light Accent 2" w:uiPriority="46"/>
-    <w:lsdException w:name="List Table 2 Accent 2" w:uiPriority="47"/>
-    <w:lsdException w:name="List Table 3 Accent 2" w:uiPriority="48"/>
-    <w:lsdException w:name="List Table 4 Accent 2" w:uiPriority="49"/>
-    <w:lsdException w:name="List Table 5 Dark Accent 2" w:uiPriority="50"/>
-    <w:lsdException w:name="List Table 6 Colorful Accent 2" w:uiPriority="51"/>
-    <w:lsdException w:name="List Table 7 Colorful Accent 2" w:uiPriority="52"/>
-    <w:lsdException w:name="List Table 1 Light Accent 3" w:uiPriority="46"/>
-    <w:lsdException w:name="List Table 2 Accent 3" w:uiPriority="47"/>
-    <w:lsdException w:name="List Table 3 Accent 3" w:uiPriority="48"/>
-    <w:lsdException w:name="List Table 4 Accent 3" w:uiPriority="49"/>
-    <w:lsdException w:name="List Table 5 Dark Accent 3" w:uiPriority="50"/>
-    <w:lsdException w:name="List Table 6 Colorful Accent 3" w:uiPriority="51"/>
-    <w:lsdException w:name="List Table 7 Colorful Accent 3" w:uiPriority="52"/>
-    <w:lsdException w:name="List Table 1 Light Accent 4" w:uiPriority="46"/>
-    <w:lsdException w:name="List Table 2 Accent 4" w:uiPriority="47"/>
-    <w:lsdException w:name="List Table 3 Accent 4" w:uiPriority="48"/>
-    <w:lsdException w:name="List Table 4 Accent 4" w:uiPriority="49"/>
-    <w:lsdException w:name="List Table 5 Dark Accent 4" w:uiPriority="50"/>
-    <w:lsdException w:name="List Table 6 Colorful Accent 4" w:uiPriority="51"/>
-    <w:lsdException w:name="List Table 7 Colorful Accent 4" w:uiPriority="52"/>
-    <w:lsdException w:name="List Table 1 Light Accent 5" w:uiPriority="46"/>
-    <w:lsdException w:name="List Table 2 Accent 5" w:uiPriority="47"/>
-    <w:lsdException w:name="List Table 3 Accent 5" w:uiPriority="48"/>
-    <w:lsdException w:name="List Table 4 Accent 5" w:uiPriority="49"/>
-    <w:lsdException w:name="List Table 5 Dark Accent 5" w:uiPriority="50"/>
-    <w:lsdException w:name="List Table 6 Colorful Accent 5" w:uiPriority="51"/>
-    <w:lsdException w:name="List Table 7 Colorful Accent 5" w:uiPriority="52"/>
-    <w:lsdException w:name="List Table 1 Light Accent 6" w:uiPriority="46"/>
-    <w:lsdException w:name="List Table 2 Accent 6" w:uiPriority="47"/>
-    <w:lsdException w:name="List Table 3 Accent 6" w:uiPriority="48"/>
-    <w:lsdException w:name="List Table 4 Accent 6" w:uiPriority="49"/>
-    <w:lsdException w:name="List Table 5 Dark Accent 6" w:uiPriority="50"/>
-    <w:lsdException w:name="List Table 6 Colorful Accent 6" w:uiPriority="51"/>
-    <w:lsdException w:name="List Table 7 Colorful Accent 6" w:uiPriority="52"/>
+  <w:latentStyles w:count="260" w:defQFormat="0" w:defUnhideWhenUsed="1" w:defSemiHidden="1" w:defUIPriority="99" w:defLockedState="0">
+    <w:lsdException w:qFormat="1" w:unhideWhenUsed="0" w:uiPriority="0" w:semiHidden="0" w:name="Normal"/>
+    <w:lsdException w:qFormat="1" w:unhideWhenUsed="0" w:uiPriority="9" w:semiHidden="0" w:name="heading 1"/>
+    <w:lsdException w:qFormat="1" w:uiPriority="9" w:semiHidden="0" w:name="heading 2"/>
+    <w:lsdException w:qFormat="1" w:uiPriority="9" w:semiHidden="0" w:name="heading 3"/>
+    <w:lsdException w:qFormat="1" w:uiPriority="9" w:name="heading 4"/>
+    <w:lsdException w:qFormat="1" w:uiPriority="9" w:name="heading 5"/>
+    <w:lsdException w:qFormat="1" w:uiPriority="9" w:name="heading 6"/>
+    <w:lsdException w:qFormat="1" w:uiPriority="9" w:name="heading 7"/>
+    <w:lsdException w:qFormat="1" w:uiPriority="9" w:name="heading 8"/>
+    <w:lsdException w:qFormat="1" w:uiPriority="9" w:name="heading 9"/>
+    <w:lsdException w:unhideWhenUsed="0" w:uiPriority="0" w:semiHidden="0" w:name="index 1"/>
+    <w:lsdException w:unhideWhenUsed="0" w:uiPriority="0" w:semiHidden="0" w:name="index 2"/>
+    <w:lsdException w:unhideWhenUsed="0" w:uiPriority="0" w:semiHidden="0" w:name="index 3"/>
+    <w:lsdException w:unhideWhenUsed="0" w:uiPriority="0" w:semiHidden="0" w:name="index 4"/>
+    <w:lsdException w:unhideWhenUsed="0" w:uiPriority="0" w:semiHidden="0" w:name="index 5"/>
+    <w:lsdException w:unhideWhenUsed="0" w:uiPriority="0" w:semiHidden="0" w:name="index 6"/>
+    <w:lsdException w:unhideWhenUsed="0" w:uiPriority="0" w:semiHidden="0" w:name="index 7"/>
+    <w:lsdException w:unhideWhenUsed="0" w:uiPriority="0" w:semiHidden="0" w:name="index 8"/>
+    <w:lsdException w:unhideWhenUsed="0" w:uiPriority="0" w:semiHidden="0" w:name="index 9"/>
+    <w:lsdException w:qFormat="1" w:unhideWhenUsed="0" w:uiPriority="0" w:semiHidden="0" w:name="toc 1"/>
+    <w:lsdException w:qFormat="1" w:unhideWhenUsed="0" w:uiPriority="0" w:semiHidden="0" w:name="toc 2"/>
+    <w:lsdException w:qFormat="1" w:unhideWhenUsed="0" w:uiPriority="0" w:semiHidden="0" w:name="toc 3"/>
+    <w:lsdException w:qFormat="1" w:unhideWhenUsed="0" w:uiPriority="0" w:semiHidden="0" w:name="toc 4"/>
+    <w:lsdException w:qFormat="1" w:unhideWhenUsed="0" w:uiPriority="0" w:semiHidden="0" w:name="toc 5"/>
+    <w:lsdException w:qFormat="1" w:unhideWhenUsed="0" w:uiPriority="0" w:semiHidden="0" w:name="toc 6"/>
+    <w:lsdException w:qFormat="1" w:unhideWhenUsed="0" w:uiPriority="0" w:semiHidden="0" w:name="toc 7"/>
+    <w:lsdException w:qFormat="1" w:unhideWhenUsed="0" w:uiPriority="0" w:semiHidden="0" w:name="toc 8"/>
+    <w:lsdException w:qFormat="1" w:unhideWhenUsed="0" w:uiPriority="0" w:semiHidden="0" w:name="toc 9"/>
+    <w:lsdException w:unhideWhenUsed="0" w:uiPriority="0" w:semiHidden="0" w:name="Normal Indent"/>
+    <w:lsdException w:qFormat="1" w:uiPriority="9" w:semiHidden="0" w:name="footnote text"/>
+    <w:lsdException w:unhideWhenUsed="0" w:uiPriority="0" w:semiHidden="0" w:name="annotation text"/>
+    <w:lsdException w:qFormat="1" w:unhideWhenUsed="0" w:uiPriority="0" w:semiHidden="0" w:name="header"/>
+    <w:lsdException w:qFormat="1" w:unhideWhenUsed="0" w:uiPriority="0" w:semiHidden="0" w:name="footer"/>
+    <w:lsdException w:unhideWhenUsed="0" w:uiPriority="0" w:semiHidden="0" w:name="index heading"/>
+    <w:lsdException w:qFormat="1" w:unhideWhenUsed="0" w:uiPriority="0" w:semiHidden="0" w:name="caption"/>
+    <w:lsdException w:unhideWhenUsed="0" w:uiPriority="0" w:semiHidden="0" w:name="table of figures"/>
+    <w:lsdException w:unhideWhenUsed="0" w:uiPriority="0" w:semiHidden="0" w:name="envelope address"/>
+    <w:lsdException w:unhideWhenUsed="0" w:uiPriority="0" w:semiHidden="0" w:name="envelope return"/>
+    <w:lsdException w:qFormat="1" w:unhideWhenUsed="0" w:uiPriority="0" w:semiHidden="0" w:name="footnote reference"/>
+    <w:lsdException w:unhideWhenUsed="0" w:uiPriority="0" w:semiHidden="0" w:name="annotation reference"/>
+    <w:lsdException w:unhideWhenUsed="0" w:uiPriority="0" w:semiHidden="0" w:name="line number"/>
+    <w:lsdException w:unhideWhenUsed="0" w:uiPriority="0" w:semiHidden="0" w:name="page number"/>
+    <w:lsdException w:unhideWhenUsed="0" w:uiPriority="0" w:semiHidden="0" w:name="endnote reference"/>
+    <w:lsdException w:unhideWhenUsed="0" w:uiPriority="0" w:semiHidden="0" w:name="endnote text"/>
+    <w:lsdException w:unhideWhenUsed="0" w:uiPriority="0" w:semiHidden="0" w:name="table of authorities"/>
+    <w:lsdException w:unhideWhenUsed="0" w:uiPriority="0" w:semiHidden="0" w:name="macro"/>
+    <w:lsdException w:unhideWhenUsed="0" w:uiPriority="0" w:semiHidden="0" w:name="toa heading"/>
+    <w:lsdException w:unhideWhenUsed="0" w:uiPriority="0" w:semiHidden="0" w:name="List"/>
+    <w:lsdException w:qFormat="1" w:unhideWhenUsed="0" w:uiPriority="0" w:semiHidden="0" w:name="List Bullet"/>
+    <w:lsdException w:unhideWhenUsed="0" w:uiPriority="0" w:semiHidden="0" w:name="List Number"/>
+    <w:lsdException w:unhideWhenUsed="0" w:uiPriority="0" w:semiHidden="0" w:name="List 2"/>
+    <w:lsdException w:unhideWhenUsed="0" w:uiPriority="0" w:semiHidden="0" w:name="List 3"/>
+    <w:lsdException w:unhideWhenUsed="0" w:uiPriority="0" w:semiHidden="0" w:name="List 4"/>
+    <w:lsdException w:unhideWhenUsed="0" w:uiPriority="0" w:semiHidden="0" w:name="List 5"/>
+    <w:lsdException w:unhideWhenUsed="0" w:uiPriority="0" w:semiHidden="0" w:name="List Bullet 2"/>
+    <w:lsdException w:unhideWhenUsed="0" w:uiPriority="0" w:semiHidden="0" w:name="List Bullet 3"/>
+    <w:lsdException w:unhideWhenUsed="0" w:uiPriority="0" w:semiHidden="0" w:name="List Bullet 4"/>
+    <w:lsdException w:unhideWhenUsed="0" w:uiPriority="0" w:semiHidden="0" w:name="List Bullet 5"/>
+    <w:lsdException w:unhideWhenUsed="0" w:uiPriority="0" w:semiHidden="0" w:name="List Number 2"/>
+    <w:lsdException w:unhideWhenUsed="0" w:uiPriority="0" w:semiHidden="0" w:name="List Number 3"/>
+    <w:lsdException w:unhideWhenUsed="0" w:uiPriority="0" w:semiHidden="0" w:name="List Number 4"/>
+    <w:lsdException w:unhideWhenUsed="0" w:uiPriority="0" w:semiHidden="0" w:name="List Number 5"/>
+    <w:lsdException w:qFormat="1" w:unhideWhenUsed="0" w:uiPriority="10" w:semiHidden="0" w:name="Title"/>
+    <w:lsdException w:unhideWhenUsed="0" w:uiPriority="0" w:semiHidden="0" w:name="Closing"/>
+    <w:lsdException w:unhideWhenUsed="0" w:uiPriority="0" w:semiHidden="0" w:name="Signature"/>
+    <w:lsdException w:qFormat="1" w:uiPriority="1" w:name="Default Paragraph Font"/>
+    <w:lsdException w:qFormat="1" w:unhideWhenUsed="0" w:uiPriority="0" w:semiHidden="0" w:name="Body Text"/>
+    <w:lsdException w:unhideWhenUsed="0" w:uiPriority="0" w:semiHidden="0" w:name="Body Text Indent"/>
+    <w:lsdException w:unhideWhenUsed="0" w:uiPriority="0" w:semiHidden="0" w:name="List Continue"/>
+    <w:lsdException w:unhideWhenUsed="0" w:uiPriority="0" w:semiHidden="0" w:name="List Continue 2"/>
+    <w:lsdException w:unhideWhenUsed="0" w:uiPriority="0" w:semiHidden="0" w:name="List Continue 3"/>
+    <w:lsdException w:unhideWhenUsed="0" w:uiPriority="0" w:semiHidden="0" w:name="List Continue 4"/>
+    <w:lsdException w:unhideWhenUsed="0" w:uiPriority="0" w:semiHidden="0" w:name="List Continue 5"/>
+    <w:lsdException w:unhideWhenUsed="0" w:uiPriority="0" w:semiHidden="0" w:name="Message Header"/>
+    <w:lsdException w:qFormat="1" w:unhideWhenUsed="0" w:uiPriority="11" w:semiHidden="0" w:name="Subtitle"/>
+    <w:lsdException w:unhideWhenUsed="0" w:uiPriority="0" w:semiHidden="0" w:name="Salutation"/>
+    <w:lsdException w:qFormat="1" w:unhideWhenUsed="0" w:uiPriority="0" w:semiHidden="0" w:name="Date"/>
+    <w:lsdException w:unhideWhenUsed="0" w:uiPriority="0" w:semiHidden="0" w:name="Body Text First Indent"/>
+    <w:lsdException w:unhideWhenUsed="0" w:uiPriority="0" w:semiHidden="0" w:name="Body Text First Indent 2"/>
+    <w:lsdException w:unhideWhenUsed="0" w:uiPriority="0" w:semiHidden="0" w:name="Note Heading"/>
+    <w:lsdException w:unhideWhenUsed="0" w:uiPriority="0" w:semiHidden="0" w:name="Body Text 2"/>
+    <w:lsdException w:unhideWhenUsed="0" w:uiPriority="0" w:semiHidden="0" w:name="Body Text 3"/>
+    <w:lsdException w:unhideWhenUsed="0" w:uiPriority="0" w:semiHidden="0" w:name="Body Text Indent 2"/>
+    <w:lsdException w:unhideWhenUsed="0" w:uiPriority="0" w:semiHidden="0" w:name="Body Text Indent 3"/>
+    <w:lsdException w:qFormat="1" w:uiPriority="9" w:semiHidden="0" w:name="Block Text"/>
+    <w:lsdException w:qFormat="1" w:unhideWhenUsed="0" w:uiPriority="0" w:semiHidden="0" w:name="Hyperlink"/>
+    <w:lsdException w:unhideWhenUsed="0" w:uiPriority="0" w:semiHidden="0" w:name="FollowedHyperlink"/>
+    <w:lsdException w:unhideWhenUsed="0" w:uiPriority="0" w:semiHidden="0" w:name="Strong"/>
+    <w:lsdException w:unhideWhenUsed="0" w:uiPriority="0" w:semiHidden="0" w:name="Emphasis"/>
+    <w:lsdException w:unhideWhenUsed="0" w:uiPriority="0" w:semiHidden="0" w:name="Document Map"/>
+    <w:lsdException w:unhideWhenUsed="0" w:uiPriority="0" w:semiHidden="0" w:name="Plain Text"/>
+    <w:lsdException w:unhideWhenUsed="0" w:uiPriority="0" w:semiHidden="0" w:name="E-mail Signature"/>
+    <w:lsdException w:unhideWhenUsed="0" w:uiPriority="0" w:semiHidden="0" w:name="Normal (Web)"/>
+    <w:lsdException w:unhideWhenUsed="0" w:uiPriority="0" w:semiHidden="0" w:name="HTML Acronym"/>
+    <w:lsdException w:unhideWhenUsed="0" w:uiPriority="0" w:semiHidden="0" w:name="HTML Address"/>
+    <w:lsdException w:unhideWhenUsed="0" w:uiPriority="0" w:semiHidden="0" w:name="HTML Cite"/>
+    <w:lsdException w:unhideWhenUsed="0" w:uiPriority="0" w:semiHidden="0" w:name="HTML Code"/>
+    <w:lsdException w:unhideWhenUsed="0" w:uiPriority="0" w:semiHidden="0" w:name="HTML Definition"/>
+    <w:lsdException w:unhideWhenUsed="0" w:uiPriority="0" w:semiHidden="0" w:name="HTML Keyboard"/>
+    <w:lsdException w:unhideWhenUsed="0" w:uiPriority="0" w:semiHidden="0" w:name="HTML Preformatted"/>
+    <w:lsdException w:unhideWhenUsed="0" w:uiPriority="0" w:semiHidden="0" w:name="HTML Sample"/>
+    <w:lsdException w:unhideWhenUsed="0" w:uiPriority="0" w:semiHidden="0" w:name="HTML Typewriter"/>
+    <w:lsdException w:unhideWhenUsed="0" w:uiPriority="0" w:semiHidden="0" w:name="HTML Variable"/>
+    <w:lsdException w:qFormat="1" w:uiPriority="99" w:semiHidden="0" w:name="Normal Table"/>
+    <w:lsdException w:unhideWhenUsed="0" w:uiPriority="0" w:semiHidden="0" w:name="annotation subject"/>
+    <w:lsdException w:uiPriority="0" w:name="Table Simple 1"/>
+    <w:lsdException w:uiPriority="0" w:name="Table Simple 2"/>
+    <w:lsdException w:uiPriority="0" w:name="Table Simple 3"/>
+    <w:lsdException w:uiPriority="0" w:name="Table Classic 1"/>
+    <w:lsdException w:uiPriority="0" w:name="Table Classic 2"/>
+    <w:lsdException w:uiPriority="0" w:name="Table Classic 3"/>
+    <w:lsdException w:uiPriority="0" w:name="Table Classic 4"/>
+    <w:lsdException w:uiPriority="0" w:name="Table Colorful 1"/>
+    <w:lsdException w:uiPriority="0" w:name="Table Colorful 2"/>
+    <w:lsdException w:uiPriority="0" w:name="Table Colorful 3"/>
+    <w:lsdException w:uiPriority="0" w:name="Table Columns 1"/>
+    <w:lsdException w:uiPriority="0" w:name="Table Columns 2"/>
+    <w:lsdException w:uiPriority="0" w:name="Table Columns 3"/>
+    <w:lsdException w:uiPriority="0" w:name="Table Columns 4"/>
+    <w:lsdException w:uiPriority="0" w:name="Table Columns 5"/>
+    <w:lsdException w:uiPriority="0" w:name="Table Grid 1"/>
+    <w:lsdException w:uiPriority="0" w:name="Table Grid 2"/>
+    <w:lsdException w:uiPriority="0" w:name="Table Grid 3"/>
+    <w:lsdException w:uiPriority="0" w:name="Table Grid 4"/>
+    <w:lsdException w:uiPriority="0" w:name="Table Grid 5"/>
+    <w:lsdException w:uiPriority="0" w:name="Table Grid 6"/>
+    <w:lsdException w:uiPriority="0" w:name="Table Grid 7"/>
+    <w:lsdException w:uiPriority="0" w:name="Table Grid 8"/>
+    <w:lsdException w:uiPriority="0" w:name="Table List 1"/>
+    <w:lsdException w:uiPriority="0" w:name="Table List 2"/>
+    <w:lsdException w:uiPriority="0" w:name="Table List 3"/>
+    <w:lsdException w:uiPriority="0" w:name="Table List 4"/>
+    <w:lsdException w:uiPriority="0" w:name="Table List 5"/>
+    <w:lsdException w:uiPriority="0" w:name="Table List 6"/>
+    <w:lsdException w:uiPriority="0" w:name="Table List 7"/>
+    <w:lsdException w:uiPriority="0" w:name="Table List 8"/>
+    <w:lsdException w:uiPriority="0" w:name="Table 3D effects 1"/>
+    <w:lsdException w:uiPriority="0" w:name="Table 3D effects 2"/>
+    <w:lsdException w:uiPriority="0" w:name="Table 3D effects 3"/>
+    <w:lsdException w:uiPriority="0" w:name="Table Contemporary"/>
+    <w:lsdException w:uiPriority="0" w:name="Table Elegant"/>
+    <w:lsdException w:uiPriority="0" w:name="Table Professional"/>
+    <w:lsdException w:uiPriority="0" w:name="Table Subtle 1"/>
+    <w:lsdException w:uiPriority="0" w:name="Table Subtle 2"/>
+    <w:lsdException w:uiPriority="0" w:name="Table Web 1"/>
+    <w:lsdException w:uiPriority="0" w:name="Table Web 2"/>
+    <w:lsdException w:uiPriority="0" w:name="Table Web 3"/>
+    <w:lsdException w:unhideWhenUsed="0" w:uiPriority="0" w:semiHidden="0" w:name="Balloon Text"/>
+    <w:lsdException w:uiPriority="0" w:name="Table Grid"/>
+    <w:lsdException w:qFormat="1" w:uiPriority="0" w:name="Table Theme"/>
+    <w:lsdException w:unhideWhenUsed="0" w:uiPriority="60" w:semiHidden="0" w:name="Light Shading"/>
+    <w:lsdException w:unhideWhenUsed="0" w:uiPriority="61" w:semiHidden="0" w:name="Light List"/>
+    <w:lsdException w:unhideWhenUsed="0" w:uiPriority="62" w:semiHidden="0" w:name="Light Grid"/>
+    <w:lsdException w:unhideWhenUsed="0" w:uiPriority="63" w:semiHidden="0" w:name="Medium Shading 1"/>
+    <w:lsdException w:unhideWhenUsed="0" w:uiPriority="64" w:semiHidden="0" w:name="Medium Shading 2"/>
+    <w:lsdException w:unhideWhenUsed="0" w:uiPriority="65" w:semiHidden="0" w:name="Medium List 1"/>
+    <w:lsdException w:unhideWhenUsed="0" w:uiPriority="66" w:semiHidden="0" w:name="Medium List 2"/>
+    <w:lsdException w:unhideWhenUsed="0" w:uiPriority="67" w:semiHidden="0" w:name="Medium Grid 1"/>
+    <w:lsdException w:unhideWhenUsed="0" w:uiPriority="68" w:semiHidden="0" w:name="Medium Grid 2"/>
+    <w:lsdException w:unhideWhenUsed="0" w:uiPriority="69" w:semiHidden="0" w:name="Medium Grid 3"/>
+    <w:lsdException w:unhideWhenUsed="0" w:uiPriority="70" w:semiHidden="0" w:name="Dark List"/>
+    <w:lsdException w:unhideWhenUsed="0" w:uiPriority="71" w:semiHidden="0" w:name="Colorful Shading"/>
+    <w:lsdException w:unhideWhenUsed="0" w:uiPriority="72" w:semiHidden="0" w:name="Colorful List"/>
+    <w:lsdException w:unhideWhenUsed="0" w:uiPriority="73" w:semiHidden="0" w:name="Colorful Grid"/>
+    <w:lsdException w:unhideWhenUsed="0" w:uiPriority="60" w:semiHidden="0" w:name="Light Shading Accent 1"/>
+    <w:lsdException w:unhideWhenUsed="0" w:uiPriority="61" w:semiHidden="0" w:name="Light List Accent 1"/>
+    <w:lsdException w:unhideWhenUsed="0" w:uiPriority="62" w:semiHidden="0" w:name="Light Grid Accent 1"/>
+    <w:lsdException w:unhideWhenUsed="0" w:uiPriority="63" w:semiHidden="0" w:name="Medium Shading 1 Accent 1"/>
+    <w:lsdException w:unhideWhenUsed="0" w:uiPriority="64" w:semiHidden="0" w:name="Medium Shading 2 Accent 1"/>
+    <w:lsdException w:unhideWhenUsed="0" w:uiPriority="65" w:semiHidden="0" w:name="Medium List 1 Accent 1"/>
+    <w:lsdException w:qFormat="1" w:unhideWhenUsed="0" w:uiPriority="99" w:semiHidden="0" w:name="List Paragraph"/>
+    <w:lsdException w:unhideWhenUsed="0" w:uiPriority="66" w:semiHidden="0" w:name="Medium List 2 Accent 1"/>
+    <w:lsdException w:unhideWhenUsed="0" w:uiPriority="67" w:semiHidden="0" w:name="Medium Grid 1 Accent 1"/>
+    <w:lsdException w:unhideWhenUsed="0" w:uiPriority="68" w:semiHidden="0" w:name="Medium Grid 2 Accent 1"/>
+    <w:lsdException w:unhideWhenUsed="0" w:uiPriority="69" w:semiHidden="0" w:name="Medium Grid 3 Accent 1"/>
+    <w:lsdException w:unhideWhenUsed="0" w:uiPriority="70" w:semiHidden="0" w:name="Dark List Accent 1"/>
+    <w:lsdException w:unhideWhenUsed="0" w:uiPriority="71" w:semiHidden="0" w:name="Colorful Shading Accent 1"/>
+    <w:lsdException w:unhideWhenUsed="0" w:uiPriority="72" w:semiHidden="0" w:name="Colorful List Accent 1"/>
+    <w:lsdException w:unhideWhenUsed="0" w:uiPriority="73" w:semiHidden="0" w:name="Colorful Grid Accent 1"/>
+    <w:lsdException w:unhideWhenUsed="0" w:uiPriority="60" w:semiHidden="0" w:name="Light Shading Accent 2"/>
+    <w:lsdException w:unhideWhenUsed="0" w:uiPriority="61" w:semiHidden="0" w:name="Light List Accent 2"/>
+    <w:lsdException w:unhideWhenUsed="0" w:uiPriority="62" w:semiHidden="0" w:name="Light Grid Accent 2"/>
+    <w:lsdException w:unhideWhenUsed="0" w:uiPriority="63" w:semiHidden="0" w:name="Medium Shading 1 Accent 2"/>
+    <w:lsdException w:unhideWhenUsed="0" w:uiPriority="64" w:semiHidden="0" w:name="Medium Shading 2 Accent 2"/>
+    <w:lsdException w:unhideWhenUsed="0" w:uiPriority="65" w:semiHidden="0" w:name="Medium List 1 Accent 2"/>
+    <w:lsdException w:unhideWhenUsed="0" w:uiPriority="66" w:semiHidden="0" w:name="Medium List 2 Accent 2"/>
+    <w:lsdException w:unhideWhenUsed="0" w:uiPriority="67" w:semiHidden="0" w:name="Medium Grid 1 Accent 2"/>
+    <w:lsdException w:unhideWhenUsed="0" w:uiPriority="68" w:semiHidden="0" w:name="Medium Grid 2 Accent 2"/>
+    <w:lsdException w:unhideWhenUsed="0" w:uiPriority="69" w:semiHidden="0" w:name="Medium Grid 3 Accent 2"/>
+    <w:lsdException w:unhideWhenUsed="0" w:uiPriority="70" w:semiHidden="0" w:name="Dark List Accent 2"/>
+    <w:lsdException w:unhideWhenUsed="0" w:uiPriority="71" w:semiHidden="0" w:name="Colorful Shading Accent 2"/>
+    <w:lsdException w:unhideWhenUsed="0" w:uiPriority="72" w:semiHidden="0" w:name="Colorful List Accent 2"/>
+    <w:lsdException w:unhideWhenUsed="0" w:uiPriority="73" w:semiHidden="0" w:name="Colorful Grid Accent 2"/>
+    <w:lsdException w:unhideWhenUsed="0" w:uiPriority="60" w:semiHidden="0" w:name="Light Shading Accent 3"/>
+    <w:lsdException w:unhideWhenUsed="0" w:uiPriority="61" w:semiHidden="0" w:name="Light List Accent 3"/>
+    <w:lsdException w:unhideWhenUsed="0" w:uiPriority="62" w:semiHidden="0" w:name="Light Grid Accent 3"/>
+    <w:lsdException w:unhideWhenUsed="0" w:uiPriority="63" w:semiHidden="0" w:name="Medium Shading 1 Accent 3"/>
+    <w:lsdException w:unhideWhenUsed="0" w:uiPriority="64" w:semiHidden="0" w:name="Medium Shading 2 Accent 3"/>
+    <w:lsdException w:unhideWhenUsed="0" w:uiPriority="65" w:semiHidden="0" w:name="Medium List 1 Accent 3"/>
+    <w:lsdException w:unhideWhenUsed="0" w:uiPriority="66" w:semiHidden="0" w:name="Medium List 2 Accent 3"/>
+    <w:lsdException w:unhideWhenUsed="0" w:uiPriority="67" w:semiHidden="0" w:name="Medium Grid 1 Accent 3"/>
+    <w:lsdException w:unhideWhenUsed="0" w:uiPriority="68" w:semiHidden="0" w:name="Medium Grid 2 Accent 3"/>
+    <w:lsdException w:unhideWhenUsed="0" w:uiPriority="69" w:semiHidden="0" w:name="Medium Grid 3 Accent 3"/>
+    <w:lsdException w:unhideWhenUsed="0" w:uiPriority="70" w:semiHidden="0" w:name="Dark List Accent 3"/>
+    <w:lsdException w:unhideWhenUsed="0" w:uiPriority="71" w:semiHidden="0" w:name="Colorful Shading Accent 3"/>
+    <w:lsdException w:unhideWhenUsed="0" w:uiPriority="72" w:semiHidden="0" w:name="Colorful List Accent 3"/>
+    <w:lsdException w:unhideWhenUsed="0" w:uiPriority="73" w:semiHidden="0" w:name="Colorful Grid Accent 3"/>
+    <w:lsdException w:unhideWhenUsed="0" w:uiPriority="60" w:semiHidden="0" w:name="Light Shading Accent 4"/>
+    <w:lsdException w:unhideWhenUsed="0" w:uiPriority="61" w:semiHidden="0" w:name="Light List Accent 4"/>
+    <w:lsdException w:unhideWhenUsed="0" w:uiPriority="62" w:semiHidden="0" w:name="Light Grid Accent 4"/>
+    <w:lsdException w:unhideWhenUsed="0" w:uiPriority="63" w:semiHidden="0" w:name="Medium Shading 1 Accent 4"/>
+    <w:lsdException w:unhideWhenUsed="0" w:uiPriority="64" w:semiHidden="0" w:name="Medium Shading 2 Accent 4"/>
+    <w:lsdException w:unhideWhenUsed="0" w:uiPriority="65" w:semiHidden="0" w:name="Medium List 1 Accent 4"/>
+    <w:lsdException w:unhideWhenUsed="0" w:uiPriority="66" w:semiHidden="0" w:name="Medium List 2 Accent 4"/>
+    <w:lsdException w:unhideWhenUsed="0" w:uiPriority="67" w:semiHidden="0" w:name="Medium Grid 1 Accent 4"/>
+    <w:lsdException w:unhideWhenUsed="0" w:uiPriority="68" w:semiHidden="0" w:name="Medium Grid 2 Accent 4"/>
+    <w:lsdException w:unhideWhenUsed="0" w:uiPriority="69" w:semiHidden="0" w:name="Medium Grid 3 Accent 4"/>
+    <w:lsdException w:unhideWhenUsed="0" w:uiPriority="70" w:semiHidden="0" w:name="Dark List Accent 4"/>
+    <w:lsdException w:unhideWhenUsed="0" w:uiPriority="71" w:semiHidden="0" w:name="Colorful Shading Accent 4"/>
+    <w:lsdException w:unhideWhenUsed="0" w:uiPriority="72" w:semiHidden="0" w:name="Colorful List Accent 4"/>
+    <w:lsdException w:unhideWhenUsed="0" w:uiPriority="73" w:semiHidden="0" w:name="Colorful Grid Accent 4"/>
+    <w:lsdException w:unhideWhenUsed="0" w:uiPriority="60" w:semiHidden="0" w:name="Light Shading Accent 5"/>
+    <w:lsdException w:unhideWhenUsed="0" w:uiPriority="61" w:semiHidden="0" w:name="Light List Accent 5"/>
+    <w:lsdException w:unhideWhenUsed="0" w:uiPriority="62" w:semiHidden="0" w:name="Light Grid Accent 5"/>
+    <w:lsdException w:unhideWhenUsed="0" w:uiPriority="63" w:semiHidden="0" w:name="Medium Shading 1 Accent 5"/>
+    <w:lsdException w:unhideWhenUsed="0" w:uiPriority="64" w:semiHidden="0" w:name="Medium Shading 2 Accent 5"/>
+    <w:lsdException w:unhideWhenUsed="0" w:uiPriority="65" w:semiHidden="0" w:name="Medium List 1 Accent 5"/>
+    <w:lsdException w:unhideWhenUsed="0" w:uiPriority="66" w:semiHidden="0" w:name="Medium List 2 Accent 5"/>
+    <w:lsdException w:unhideWhenUsed="0" w:uiPriority="67" w:semiHidden="0" w:name="Medium Grid 1 Accent 5"/>
+    <w:lsdException w:unhideWhenUsed="0" w:uiPriority="68" w:semiHidden="0" w:name="Medium Grid 2 Accent 5"/>
+    <w:lsdException w:unhideWhenUsed="0" w:uiPriority="69" w:semiHidden="0" w:name="Medium Grid 3 Accent 5"/>
+    <w:lsdException w:unhideWhenUsed="0" w:uiPriority="70" w:semiHidden="0" w:name="Dark List Accent 5"/>
+    <w:lsdException w:unhideWhenUsed="0" w:uiPriority="71" w:semiHidden="0" w:name="Colorful Shading Accent 5"/>
+    <w:lsdException w:unhideWhenUsed="0" w:uiPriority="72" w:semiHidden="0" w:name="Colorful List Accent 5"/>
+    <w:lsdException w:unhideWhenUsed="0" w:uiPriority="73" w:semiHidden="0" w:name="Colorful Grid Accent 5"/>
+    <w:lsdException w:unhideWhenUsed="0" w:uiPriority="60" w:semiHidden="0" w:name="Light Shading Accent 6"/>
+    <w:lsdException w:unhideWhenUsed="0" w:uiPriority="61" w:semiHidden="0" w:name="Light List Accent 6"/>
+    <w:lsdException w:unhideWhenUsed="0" w:uiPriority="62" w:semiHidden="0" w:name="Light Grid Accent 6"/>
+    <w:lsdException w:unhideWhenUsed="0" w:uiPriority="63" w:semiHidden="0" w:name="Medium Shading 1 Accent 6"/>
+    <w:lsdException w:unhideWhenUsed="0" w:uiPriority="64" w:semiHidden="0" w:name="Medium Shading 2 Accent 6"/>
+    <w:lsdException w:unhideWhenUsed="0" w:uiPriority="65" w:semiHidden="0" w:name="Medium List 1 Accent 6"/>
+    <w:lsdException w:unhideWhenUsed="0" w:uiPriority="66" w:semiHidden="0" w:name="Medium List 2 Accent 6"/>
+    <w:lsdException w:unhideWhenUsed="0" w:uiPriority="67" w:semiHidden="0" w:name="Medium Grid 1 Accent 6"/>
+    <w:lsdException w:unhideWhenUsed="0" w:uiPriority="68" w:semiHidden="0" w:name="Medium Grid 2 Accent 6"/>
+    <w:lsdException w:unhideWhenUsed="0" w:uiPriority="69" w:semiHidden="0" w:name="Medium Grid 3 Accent 6"/>
+    <w:lsdException w:unhideWhenUsed="0" w:uiPriority="70" w:semiHidden="0" w:name="Dark List Accent 6"/>
+    <w:lsdException w:unhideWhenUsed="0" w:uiPriority="71" w:semiHidden="0" w:name="Colorful Shading Accent 6"/>
+    <w:lsdException w:unhideWhenUsed="0" w:uiPriority="72" w:semiHidden="0" w:name="Colorful List Accent 6"/>
+    <w:lsdException w:unhideWhenUsed="0" w:uiPriority="73" w:semiHidden="0" w:name="Colorful Grid Accent 6"/>
   </w:latentStyles>
-  <w:style w:type="paragraph" w:default="1" w:styleId="a0">
+  <w:style w:type="paragraph" w:default="1" w:styleId="1">
     <w:name w:val="Normal"/>
     <w:qFormat/>
+    <w:uiPriority w:val="0"/>
     <w:pPr>
       <w:spacing w:line="324" w:lineRule="auto"/>
     </w:pPr>
     <w:rPr>
+      <w:rFonts w:asciiTheme="minorHAnsi" w:hAnsiTheme="minorHAnsi" w:eastAsiaTheme="minorEastAsia" w:cstheme="minorBidi"/>
       <w:sz w:val="24"/>
       <w:szCs w:val="24"/>
-      <w:lang w:eastAsia="en-US"/>
-    </w:rPr>
-  </w:style>
-  <w:style w:type="paragraph" w:styleId="1">
+      <w:lang w:val="en-US" w:eastAsia="en-US" w:bidi="ar-SA"/>
+    </w:rPr>
+  </w:style>
+  <w:style w:type="paragraph" w:styleId="2">
     <w:name w:val="heading 1"/>
-    <w:basedOn w:val="a0"/>
-    <w:next w:val="a1"/>
-    <w:link w:val="10"/>
+    <w:basedOn w:val="1"/>
+    <w:next w:val="3"/>
+    <w:link w:val="44"/>
+    <w:qFormat/>
     <w:uiPriority w:val="9"/>
-    <w:qFormat/>
     <w:pPr>
       <w:keepNext/>
       <w:keepLines/>
       <w:numPr>
+        <w:ilvl w:val="0"/>
         <w:numId w:val="1"/>
       </w:numPr>
       <w:spacing w:before="340" w:after="330" w:line="579" w:lineRule="auto"/>
@@ -1528,19 +1510,19 @@
       <w:outlineLvl w:val="0"/>
     </w:pPr>
     <w:rPr>
-      <w:rFonts w:asciiTheme="majorHAnsi" w:eastAsiaTheme="majorEastAsia" w:hAnsiTheme="majorHAnsi" w:cstheme="majorBidi"/>
+      <w:rFonts w:asciiTheme="majorHAnsi" w:hAnsiTheme="majorHAnsi" w:eastAsiaTheme="majorEastAsia" w:cstheme="majorBidi"/>
       <w:sz w:val="28"/>
       <w:szCs w:val="40"/>
     </w:rPr>
   </w:style>
-  <w:style w:type="paragraph" w:styleId="2">
+  <w:style w:type="paragraph" w:styleId="4">
     <w:name w:val="heading 2"/>
-    <w:basedOn w:val="a0"/>
-    <w:next w:val="a1"/>
-    <w:link w:val="20"/>
+    <w:basedOn w:val="1"/>
+    <w:next w:val="3"/>
+    <w:link w:val="45"/>
+    <w:unhideWhenUsed/>
+    <w:qFormat/>
     <w:uiPriority w:val="9"/>
-    <w:unhideWhenUsed/>
-    <w:qFormat/>
     <w:pPr>
       <w:keepNext/>
       <w:keepLines/>
@@ -1553,19 +1535,19 @@
       <w:outlineLvl w:val="1"/>
     </w:pPr>
     <w:rPr>
-      <w:rFonts w:asciiTheme="majorHAnsi" w:eastAsiaTheme="majorEastAsia" w:hAnsiTheme="majorHAnsi" w:cstheme="majorBidi"/>
+      <w:rFonts w:asciiTheme="majorHAnsi" w:hAnsiTheme="majorHAnsi" w:eastAsiaTheme="majorEastAsia" w:cstheme="majorBidi"/>
       <w:sz w:val="28"/>
       <w:szCs w:val="32"/>
     </w:rPr>
   </w:style>
-  <w:style w:type="paragraph" w:styleId="3">
+  <w:style w:type="paragraph" w:styleId="5">
     <w:name w:val="heading 3"/>
-    <w:basedOn w:val="a0"/>
-    <w:next w:val="a1"/>
-    <w:link w:val="30"/>
+    <w:basedOn w:val="1"/>
+    <w:next w:val="3"/>
+    <w:link w:val="46"/>
+    <w:unhideWhenUsed/>
+    <w:qFormat/>
     <w:uiPriority w:val="9"/>
-    <w:unhideWhenUsed/>
-    <w:qFormat/>
     <w:pPr>
       <w:keepNext/>
       <w:keepLines/>
@@ -1582,15 +1564,15 @@
       <w:szCs w:val="28"/>
     </w:rPr>
   </w:style>
-  <w:style w:type="paragraph" w:styleId="4">
+  <w:style w:type="paragraph" w:styleId="6">
     <w:name w:val="heading 4"/>
-    <w:basedOn w:val="a0"/>
-    <w:next w:val="a1"/>
-    <w:link w:val="40"/>
-    <w:uiPriority w:val="9"/>
+    <w:basedOn w:val="1"/>
+    <w:next w:val="3"/>
+    <w:link w:val="47"/>
     <w:semiHidden/>
     <w:unhideWhenUsed/>
     <w:qFormat/>
+    <w:uiPriority w:val="9"/>
     <w:pPr>
       <w:keepNext/>
       <w:keepLines/>
@@ -1607,15 +1589,15 @@
       <w:iCs/>
     </w:rPr>
   </w:style>
-  <w:style w:type="paragraph" w:styleId="5">
+  <w:style w:type="paragraph" w:styleId="7">
     <w:name w:val="heading 5"/>
-    <w:basedOn w:val="a0"/>
-    <w:next w:val="a1"/>
-    <w:link w:val="50"/>
-    <w:uiPriority w:val="9"/>
+    <w:basedOn w:val="1"/>
+    <w:next w:val="3"/>
+    <w:link w:val="48"/>
     <w:semiHidden/>
     <w:unhideWhenUsed/>
     <w:qFormat/>
+    <w:uiPriority w:val="9"/>
     <w:pPr>
       <w:keepNext/>
       <w:keepLines/>
@@ -1630,15 +1612,15 @@
       <w:rFonts w:eastAsiaTheme="majorEastAsia" w:cstheme="majorBidi"/>
     </w:rPr>
   </w:style>
-  <w:style w:type="paragraph" w:styleId="6">
+  <w:style w:type="paragraph" w:styleId="8">
     <w:name w:val="heading 6"/>
-    <w:basedOn w:val="a0"/>
-    <w:next w:val="a1"/>
-    <w:link w:val="60"/>
-    <w:uiPriority w:val="9"/>
+    <w:basedOn w:val="1"/>
+    <w:next w:val="3"/>
+    <w:link w:val="49"/>
     <w:semiHidden/>
     <w:unhideWhenUsed/>
     <w:qFormat/>
+    <w:uiPriority w:val="9"/>
     <w:pPr>
       <w:keepNext/>
       <w:keepLines/>
@@ -1654,17 +1636,25 @@
       <w:i/>
       <w:iCs/>
       <w:color w:val="595959" w:themeColor="text1" w:themeTint="A6"/>
-    </w:rPr>
-  </w:style>
-  <w:style w:type="paragraph" w:styleId="7">
+      <w14:textFill>
+        <w14:solidFill>
+          <w14:schemeClr w14:val="tx1">
+            <w14:lumMod w14:val="65000"/>
+            <w14:lumOff w14:val="35000"/>
+          </w14:schemeClr>
+        </w14:solidFill>
+      </w14:textFill>
+    </w:rPr>
+  </w:style>
+  <w:style w:type="paragraph" w:styleId="9">
     <w:name w:val="heading 7"/>
-    <w:basedOn w:val="a0"/>
-    <w:next w:val="a1"/>
-    <w:link w:val="70"/>
-    <w:uiPriority w:val="9"/>
+    <w:basedOn w:val="1"/>
+    <w:next w:val="3"/>
+    <w:link w:val="50"/>
     <w:semiHidden/>
     <w:unhideWhenUsed/>
     <w:qFormat/>
+    <w:uiPriority w:val="9"/>
     <w:pPr>
       <w:keepNext/>
       <w:keepLines/>
@@ -1678,17 +1668,25 @@
     <w:rPr>
       <w:rFonts w:eastAsiaTheme="majorEastAsia" w:cstheme="majorBidi"/>
       <w:color w:val="595959" w:themeColor="text1" w:themeTint="A6"/>
-    </w:rPr>
-  </w:style>
-  <w:style w:type="paragraph" w:styleId="8">
+      <w14:textFill>
+        <w14:solidFill>
+          <w14:schemeClr w14:val="tx1">
+            <w14:lumMod w14:val="65000"/>
+            <w14:lumOff w14:val="35000"/>
+          </w14:schemeClr>
+        </w14:solidFill>
+      </w14:textFill>
+    </w:rPr>
+  </w:style>
+  <w:style w:type="paragraph" w:styleId="10">
     <w:name w:val="heading 8"/>
-    <w:basedOn w:val="a0"/>
-    <w:next w:val="a1"/>
-    <w:link w:val="80"/>
-    <w:uiPriority w:val="9"/>
+    <w:basedOn w:val="1"/>
+    <w:next w:val="3"/>
+    <w:link w:val="51"/>
     <w:semiHidden/>
     <w:unhideWhenUsed/>
     <w:qFormat/>
+    <w:uiPriority w:val="9"/>
     <w:pPr>
       <w:keepNext/>
       <w:keepLines/>
@@ -1703,17 +1701,25 @@
       <w:i/>
       <w:iCs/>
       <w:color w:val="262626" w:themeColor="text1" w:themeTint="D9"/>
-    </w:rPr>
-  </w:style>
-  <w:style w:type="paragraph" w:styleId="9">
+      <w14:textFill>
+        <w14:solidFill>
+          <w14:schemeClr w14:val="tx1">
+            <w14:lumMod w14:val="85000"/>
+            <w14:lumOff w14:val="15000"/>
+          </w14:schemeClr>
+        </w14:solidFill>
+      </w14:textFill>
+    </w:rPr>
+  </w:style>
+  <w:style w:type="paragraph" w:styleId="11">
     <w:name w:val="heading 9"/>
-    <w:basedOn w:val="a0"/>
-    <w:next w:val="a1"/>
-    <w:link w:val="90"/>
-    <w:uiPriority w:val="9"/>
+    <w:basedOn w:val="1"/>
+    <w:next w:val="3"/>
+    <w:link w:val="52"/>
     <w:semiHidden/>
     <w:unhideWhenUsed/>
     <w:qFormat/>
+    <w:uiPriority w:val="9"/>
     <w:pPr>
       <w:keepNext/>
       <w:keepLines/>
@@ -1726,20 +1732,29 @@
     <w:rPr>
       <w:rFonts w:eastAsiaTheme="majorEastAsia" w:cstheme="majorBidi"/>
       <w:color w:val="262626" w:themeColor="text1" w:themeTint="D9"/>
-    </w:rPr>
-  </w:style>
-  <w:style w:type="character" w:default="1" w:styleId="a2">
+      <w14:textFill>
+        <w14:solidFill>
+          <w14:schemeClr w14:val="tx1">
+            <w14:lumMod w14:val="85000"/>
+            <w14:lumOff w14:val="15000"/>
+          </w14:schemeClr>
+        </w14:solidFill>
+      </w14:textFill>
+    </w:rPr>
+  </w:style>
+  <w:style w:type="character" w:default="1" w:styleId="32">
     <w:name w:val="Default Paragraph Font"/>
-    <w:uiPriority w:val="1"/>
     <w:semiHidden/>
     <w:unhideWhenUsed/>
-  </w:style>
-  <w:style w:type="table" w:default="1" w:styleId="a3">
+    <w:qFormat/>
+    <w:uiPriority w:val="1"/>
+  </w:style>
+  <w:style w:type="table" w:default="1" w:styleId="30">
     <w:name w:val="Normal Table"/>
+    <w:unhideWhenUsed/>
+    <w:qFormat/>
     <w:uiPriority w:val="99"/>
-    <w:unhideWhenUsed/>
     <w:tblPr>
-      <w:tblInd w:w="0" w:type="dxa"/>
       <w:tblCellMar>
         <w:top w:w="0" w:type="dxa"/>
         <w:left w:w="108" w:type="dxa"/>
@@ -1748,36 +1763,33 @@
       </w:tblCellMar>
     </w:tblPr>
   </w:style>
-  <w:style w:type="numbering" w:default="1" w:styleId="a4">
-    <w:name w:val="No List"/>
-    <w:uiPriority w:val="99"/>
-    <w:semiHidden/>
-    <w:unhideWhenUsed/>
-  </w:style>
-  <w:style w:type="paragraph" w:styleId="a1">
+  <w:style w:type="paragraph" w:styleId="3">
     <w:name w:val="Body Text"/>
-    <w:basedOn w:val="a0"/>
-    <w:link w:val="a5"/>
-    <w:qFormat/>
-    <w:pPr>
-      <w:spacing w:beforeLines="35" w:before="35" w:afterLines="35" w:after="35"/>
-      <w:ind w:firstLineChars="200" w:firstLine="1080"/>
+    <w:basedOn w:val="1"/>
+    <w:link w:val="34"/>
+    <w:qFormat/>
+    <w:uiPriority w:val="0"/>
+    <w:pPr>
+      <w:spacing w:before="35" w:beforeLines="35" w:after="35" w:afterLines="35"/>
+      <w:ind w:firstLine="1080" w:firstLineChars="200"/>
       <w:jc w:val="both"/>
     </w:pPr>
   </w:style>
-  <w:style w:type="paragraph" w:styleId="71">
+  <w:style w:type="paragraph" w:styleId="12">
     <w:name w:val="toc 7"/>
-    <w:basedOn w:val="a0"/>
-    <w:next w:val="a0"/>
-    <w:qFormat/>
-    <w:pPr>
-      <w:ind w:leftChars="1200" w:left="2520"/>
-    </w:pPr>
-  </w:style>
-  <w:style w:type="paragraph" w:styleId="a6">
+    <w:basedOn w:val="1"/>
+    <w:next w:val="1"/>
+    <w:qFormat/>
+    <w:uiPriority w:val="0"/>
+    <w:pPr>
+      <w:ind w:left="2520" w:leftChars="1200"/>
+    </w:pPr>
+  </w:style>
+  <w:style w:type="paragraph" w:styleId="13">
     <w:name w:val="caption"/>
-    <w:basedOn w:val="a0"/>
-    <w:qFormat/>
+    <w:basedOn w:val="1"/>
+    <w:qFormat/>
+    <w:uiPriority w:val="0"/>
     <w:pPr>
       <w:spacing w:after="120"/>
     </w:pPr>
@@ -1785,65 +1797,71 @@
       <w:i/>
     </w:rPr>
   </w:style>
-  <w:style w:type="paragraph" w:styleId="a">
+  <w:style w:type="paragraph" w:styleId="14">
     <w:name w:val="List Bullet"/>
-    <w:basedOn w:val="a0"/>
-    <w:qFormat/>
+    <w:basedOn w:val="1"/>
+    <w:qFormat/>
+    <w:uiPriority w:val="0"/>
     <w:pPr>
       <w:numPr>
+        <w:ilvl w:val="0"/>
         <w:numId w:val="2"/>
       </w:numPr>
     </w:pPr>
   </w:style>
-  <w:style w:type="paragraph" w:styleId="a7">
+  <w:style w:type="paragraph" w:styleId="15">
     <w:name w:val="Block Text"/>
-    <w:basedOn w:val="a1"/>
-    <w:next w:val="a1"/>
+    <w:basedOn w:val="3"/>
+    <w:next w:val="3"/>
+    <w:unhideWhenUsed/>
+    <w:qFormat/>
     <w:uiPriority w:val="9"/>
-    <w:unhideWhenUsed/>
-    <w:qFormat/>
     <w:pPr>
       <w:pBdr>
-        <w:top w:val="none" w:sz="0" w:space="1" w:color="auto"/>
-        <w:left w:val="none" w:sz="0" w:space="4" w:color="auto"/>
-        <w:bottom w:val="none" w:sz="0" w:space="1" w:color="auto"/>
-        <w:right w:val="none" w:sz="0" w:space="4" w:color="auto"/>
+        <w:top w:val="none" w:color="auto" w:sz="0" w:space="1"/>
+        <w:left w:val="none" w:color="auto" w:sz="0" w:space="4"/>
+        <w:bottom w:val="none" w:color="auto" w:sz="0" w:space="1"/>
+        <w:right w:val="none" w:color="auto" w:sz="0" w:space="4"/>
       </w:pBdr>
       <w:spacing w:before="100" w:after="100"/>
       <w:ind w:left="480" w:right="480" w:firstLine="0"/>
     </w:pPr>
   </w:style>
-  <w:style w:type="paragraph" w:styleId="51">
+  <w:style w:type="paragraph" w:styleId="16">
     <w:name w:val="toc 5"/>
-    <w:basedOn w:val="a0"/>
-    <w:next w:val="a0"/>
-    <w:qFormat/>
-    <w:pPr>
-      <w:ind w:leftChars="800" w:left="1680"/>
-    </w:pPr>
-  </w:style>
-  <w:style w:type="paragraph" w:styleId="31">
+    <w:basedOn w:val="1"/>
+    <w:next w:val="1"/>
+    <w:qFormat/>
+    <w:uiPriority w:val="0"/>
+    <w:pPr>
+      <w:ind w:left="1680" w:leftChars="800"/>
+    </w:pPr>
+  </w:style>
+  <w:style w:type="paragraph" w:styleId="17">
     <w:name w:val="toc 3"/>
-    <w:basedOn w:val="a0"/>
-    <w:next w:val="a0"/>
-    <w:qFormat/>
-    <w:pPr>
-      <w:ind w:leftChars="400" w:left="840"/>
-    </w:pPr>
-  </w:style>
-  <w:style w:type="paragraph" w:styleId="81">
+    <w:basedOn w:val="1"/>
+    <w:next w:val="1"/>
+    <w:qFormat/>
+    <w:uiPriority w:val="0"/>
+    <w:pPr>
+      <w:ind w:left="840" w:leftChars="400"/>
+    </w:pPr>
+  </w:style>
+  <w:style w:type="paragraph" w:styleId="18">
     <w:name w:val="toc 8"/>
-    <w:basedOn w:val="a0"/>
-    <w:next w:val="a0"/>
-    <w:qFormat/>
-    <w:pPr>
-      <w:ind w:leftChars="1400" w:left="2940"/>
-    </w:pPr>
-  </w:style>
-  <w:style w:type="paragraph" w:styleId="a8">
+    <w:basedOn w:val="1"/>
+    <w:next w:val="1"/>
+    <w:qFormat/>
+    <w:uiPriority w:val="0"/>
+    <w:pPr>
+      <w:ind w:left="2940" w:leftChars="1400"/>
+    </w:pPr>
+  </w:style>
+  <w:style w:type="paragraph" w:styleId="19">
     <w:name w:val="Date"/>
-    <w:next w:val="a1"/>
-    <w:qFormat/>
+    <w:next w:val="3"/>
+    <w:qFormat/>
+    <w:uiPriority w:val="0"/>
     <w:pPr>
       <w:keepNext/>
       <w:keepLines/>
@@ -1851,16 +1869,17 @@
       <w:jc w:val="center"/>
     </w:pPr>
     <w:rPr>
-      <w:rFonts w:eastAsiaTheme="minorHAnsi"/>
+      <w:rFonts w:asciiTheme="minorHAnsi" w:hAnsiTheme="minorHAnsi" w:eastAsiaTheme="minorHAnsi" w:cstheme="minorBidi"/>
       <w:sz w:val="24"/>
       <w:szCs w:val="24"/>
-      <w:lang w:eastAsia="en-US"/>
-    </w:rPr>
-  </w:style>
-  <w:style w:type="paragraph" w:styleId="a9">
+      <w:lang w:val="en-US" w:eastAsia="en-US" w:bidi="ar-SA"/>
+    </w:rPr>
+  </w:style>
+  <w:style w:type="paragraph" w:styleId="20">
     <w:name w:val="footer"/>
-    <w:basedOn w:val="a0"/>
-    <w:qFormat/>
+    <w:basedOn w:val="1"/>
+    <w:qFormat/>
+    <w:uiPriority w:val="0"/>
     <w:pPr>
       <w:tabs>
         <w:tab w:val="center" w:pos="4153"/>
@@ -1873,16 +1892,17 @@
       <w:sz w:val="18"/>
     </w:rPr>
   </w:style>
-  <w:style w:type="paragraph" w:styleId="aa">
+  <w:style w:type="paragraph" w:styleId="21">
     <w:name w:val="header"/>
-    <w:basedOn w:val="a0"/>
-    <w:qFormat/>
+    <w:basedOn w:val="1"/>
+    <w:qFormat/>
+    <w:uiPriority w:val="0"/>
     <w:pPr>
       <w:pBdr>
-        <w:top w:val="none" w:sz="0" w:space="1" w:color="auto"/>
-        <w:left w:val="none" w:sz="0" w:space="4" w:color="auto"/>
-        <w:bottom w:val="none" w:sz="0" w:space="1" w:color="auto"/>
-        <w:right w:val="none" w:sz="0" w:space="4" w:color="auto"/>
+        <w:top w:val="none" w:color="auto" w:sz="0" w:space="1"/>
+        <w:left w:val="none" w:color="auto" w:sz="0" w:space="4"/>
+        <w:bottom w:val="none" w:color="auto" w:sz="0" w:space="1"/>
+        <w:right w:val="none" w:color="auto" w:sz="0" w:space="4"/>
       </w:pBdr>
       <w:tabs>
         <w:tab w:val="center" w:pos="4153"/>
@@ -1895,48 +1915,50 @@
       <w:sz w:val="21"/>
     </w:rPr>
   </w:style>
-  <w:style w:type="paragraph" w:styleId="11">
+  <w:style w:type="paragraph" w:styleId="22">
     <w:name w:val="toc 1"/>
-    <w:basedOn w:val="a0"/>
-    <w:next w:val="a0"/>
-    <w:qFormat/>
-  </w:style>
-  <w:style w:type="paragraph" w:styleId="41">
+    <w:basedOn w:val="1"/>
+    <w:next w:val="1"/>
+    <w:qFormat/>
+    <w:uiPriority w:val="0"/>
+  </w:style>
+  <w:style w:type="paragraph" w:styleId="23">
     <w:name w:val="toc 4"/>
-    <w:basedOn w:val="a0"/>
-    <w:next w:val="a0"/>
-    <w:qFormat/>
-    <w:pPr>
-      <w:ind w:leftChars="600" w:left="1260"/>
-    </w:pPr>
-  </w:style>
-  <w:style w:type="paragraph" w:styleId="ab">
+    <w:basedOn w:val="1"/>
+    <w:next w:val="1"/>
+    <w:qFormat/>
+    <w:uiPriority w:val="0"/>
+    <w:pPr>
+      <w:ind w:left="1260" w:leftChars="600"/>
+    </w:pPr>
+  </w:style>
+  <w:style w:type="paragraph" w:styleId="24">
     <w:name w:val="Subtitle"/>
-    <w:basedOn w:val="ac"/>
-    <w:next w:val="a1"/>
-    <w:link w:val="ad"/>
+    <w:basedOn w:val="25"/>
+    <w:next w:val="3"/>
+    <w:link w:val="39"/>
+    <w:qFormat/>
     <w:uiPriority w:val="11"/>
-    <w:qFormat/>
     <w:rPr>
       <w:spacing w:val="15"/>
       <w:sz w:val="28"/>
       <w:szCs w:val="28"/>
     </w:rPr>
   </w:style>
-  <w:style w:type="paragraph" w:styleId="ac">
+  <w:style w:type="paragraph" w:styleId="25">
     <w:name w:val="Title"/>
-    <w:basedOn w:val="a0"/>
-    <w:next w:val="a1"/>
-    <w:link w:val="ae"/>
+    <w:basedOn w:val="1"/>
+    <w:next w:val="3"/>
+    <w:link w:val="38"/>
+    <w:qFormat/>
     <w:uiPriority w:val="10"/>
-    <w:qFormat/>
     <w:pPr>
       <w:spacing w:after="80"/>
       <w:contextualSpacing/>
       <w:jc w:val="center"/>
     </w:pPr>
     <w:rPr>
-      <w:rFonts w:asciiTheme="majorHAnsi" w:eastAsiaTheme="majorEastAsia" w:hAnsiTheme="majorHAnsi" w:cstheme="majorBidi"/>
+      <w:rFonts w:asciiTheme="majorHAnsi" w:hAnsiTheme="majorHAnsi" w:eastAsiaTheme="majorEastAsia" w:cstheme="majorBidi"/>
       <w:b/>
       <w:spacing w:val="-10"/>
       <w:kern w:val="28"/>
@@ -1944,89 +1966,123 @@
       <w:szCs w:val="56"/>
     </w:rPr>
   </w:style>
-  <w:style w:type="paragraph" w:styleId="af">
+  <w:style w:type="paragraph" w:styleId="26">
     <w:name w:val="footnote text"/>
-    <w:basedOn w:val="a0"/>
+    <w:basedOn w:val="1"/>
+    <w:unhideWhenUsed/>
+    <w:qFormat/>
     <w:uiPriority w:val="9"/>
+  </w:style>
+  <w:style w:type="paragraph" w:styleId="27">
+    <w:name w:val="toc 6"/>
+    <w:basedOn w:val="1"/>
+    <w:next w:val="1"/>
+    <w:qFormat/>
+    <w:uiPriority w:val="0"/>
+    <w:pPr>
+      <w:ind w:left="2100" w:leftChars="1000"/>
+    </w:pPr>
+  </w:style>
+  <w:style w:type="paragraph" w:styleId="28">
+    <w:name w:val="toc 2"/>
+    <w:basedOn w:val="1"/>
+    <w:next w:val="1"/>
+    <w:qFormat/>
+    <w:uiPriority w:val="0"/>
+    <w:pPr>
+      <w:ind w:left="420" w:leftChars="200"/>
+    </w:pPr>
+  </w:style>
+  <w:style w:type="paragraph" w:styleId="29">
+    <w:name w:val="toc 9"/>
+    <w:basedOn w:val="1"/>
+    <w:next w:val="1"/>
+    <w:qFormat/>
+    <w:uiPriority w:val="0"/>
+    <w:pPr>
+      <w:ind w:left="3360" w:leftChars="1600"/>
+    </w:pPr>
+  </w:style>
+  <w:style w:type="table" w:styleId="31">
+    <w:name w:val="Table Theme"/>
+    <w:basedOn w:val="30"/>
+    <w:semiHidden/>
     <w:unhideWhenUsed/>
     <w:qFormat/>
-  </w:style>
-  <w:style w:type="paragraph" w:styleId="61">
-    <w:name w:val="toc 6"/>
-    <w:basedOn w:val="a0"/>
-    <w:next w:val="a0"/>
-    <w:qFormat/>
-    <w:pPr>
-      <w:ind w:leftChars="1000" w:left="2100"/>
-    </w:pPr>
-  </w:style>
-  <w:style w:type="paragraph" w:styleId="21">
-    <w:name w:val="toc 2"/>
-    <w:basedOn w:val="a0"/>
-    <w:next w:val="a0"/>
-    <w:qFormat/>
-    <w:pPr>
-      <w:ind w:leftChars="200" w:left="420"/>
-    </w:pPr>
-  </w:style>
-  <w:style w:type="paragraph" w:styleId="91">
-    <w:name w:val="toc 9"/>
-    <w:basedOn w:val="a0"/>
-    <w:next w:val="a0"/>
-    <w:qFormat/>
-    <w:pPr>
-      <w:ind w:leftChars="1600" w:left="3360"/>
-    </w:pPr>
-  </w:style>
-  <w:style w:type="character" w:styleId="af0">
+    <w:uiPriority w:val="0"/>
+    <w:pPr>
+      <w:spacing w:line="324" w:lineRule="auto"/>
+    </w:pPr>
+    <w:tblPr>
+      <w:tblBorders>
+        <w:top w:val="single" w:color="auto" w:sz="4" w:space="0"/>
+        <w:left w:val="single" w:color="auto" w:sz="4" w:space="0"/>
+        <w:bottom w:val="single" w:color="auto" w:sz="4" w:space="0"/>
+        <w:right w:val="single" w:color="auto" w:sz="4" w:space="0"/>
+        <w:insideH w:val="single" w:color="auto" w:sz="4" w:space="0"/>
+        <w:insideV w:val="single" w:color="auto" w:sz="4" w:space="0"/>
+      </w:tblBorders>
+    </w:tblPr>
+  </w:style>
+  <w:style w:type="character" w:styleId="33">
     <w:name w:val="Hyperlink"/>
-    <w:basedOn w:val="a5"/>
-    <w:qFormat/>
-    <w:rPr>
-      <w:rFonts w:asciiTheme="minorHAnsi" w:eastAsiaTheme="minorEastAsia" w:hAnsiTheme="minorHAnsi"/>
+    <w:basedOn w:val="34"/>
+    <w:qFormat/>
+    <w:uiPriority w:val="0"/>
+    <w:rPr>
+      <w:rFonts w:asciiTheme="minorHAnsi" w:hAnsiTheme="minorHAnsi" w:eastAsiaTheme="minorEastAsia"/>
       <w:color w:val="156082" w:themeColor="accent1"/>
-    </w:rPr>
-  </w:style>
-  <w:style w:type="character" w:customStyle="1" w:styleId="a5">
+      <w14:textFill>
+        <w14:solidFill>
+          <w14:schemeClr w14:val="accent1"/>
+        </w14:solidFill>
+      </w14:textFill>
+    </w:rPr>
+  </w:style>
+  <w:style w:type="character" w:customStyle="1" w:styleId="34">
     <w:name w:val="正文文本 字符"/>
-    <w:basedOn w:val="a2"/>
-    <w:link w:val="a1"/>
-    <w:qFormat/>
-    <w:rPr>
-      <w:rFonts w:asciiTheme="minorHAnsi" w:eastAsiaTheme="minorEastAsia" w:hAnsiTheme="minorHAnsi"/>
-    </w:rPr>
-  </w:style>
-  <w:style w:type="character" w:styleId="af1">
+    <w:basedOn w:val="32"/>
+    <w:link w:val="3"/>
+    <w:qFormat/>
+    <w:uiPriority w:val="0"/>
+    <w:rPr>
+      <w:rFonts w:asciiTheme="minorHAnsi" w:hAnsiTheme="minorHAnsi" w:eastAsiaTheme="minorEastAsia"/>
+    </w:rPr>
+  </w:style>
+  <w:style w:type="character" w:styleId="35">
     <w:name w:val="footnote reference"/>
-    <w:basedOn w:val="a5"/>
-    <w:qFormat/>
-    <w:rPr>
-      <w:rFonts w:asciiTheme="minorHAnsi" w:eastAsiaTheme="minorEastAsia" w:hAnsiTheme="minorHAnsi"/>
+    <w:basedOn w:val="34"/>
+    <w:qFormat/>
+    <w:uiPriority w:val="0"/>
+    <w:rPr>
+      <w:rFonts w:asciiTheme="minorHAnsi" w:hAnsiTheme="minorHAnsi" w:eastAsiaTheme="minorEastAsia"/>
       <w:vertAlign w:val="superscript"/>
     </w:rPr>
   </w:style>
-  <w:style w:type="paragraph" w:customStyle="1" w:styleId="FirstParagraph">
+  <w:style w:type="paragraph" w:customStyle="1" w:styleId="36">
     <w:name w:val="First Paragraph"/>
-    <w:basedOn w:val="a1"/>
-    <w:next w:val="a1"/>
-    <w:qFormat/>
-  </w:style>
-  <w:style w:type="paragraph" w:customStyle="1" w:styleId="Compact">
+    <w:basedOn w:val="3"/>
+    <w:next w:val="3"/>
+    <w:qFormat/>
+    <w:uiPriority w:val="0"/>
+  </w:style>
+  <w:style w:type="paragraph" w:customStyle="1" w:styleId="37">
     <w:name w:val="Compact"/>
-    <w:basedOn w:val="a1"/>
-    <w:qFormat/>
-    <w:pPr>
-      <w:ind w:firstLineChars="0" w:firstLine="0"/>
-    </w:pPr>
-  </w:style>
-  <w:style w:type="character" w:customStyle="1" w:styleId="ae">
+    <w:basedOn w:val="3"/>
+    <w:qFormat/>
+    <w:uiPriority w:val="0"/>
+    <w:pPr>
+      <w:ind w:firstLine="0" w:firstLineChars="0"/>
+    </w:pPr>
+  </w:style>
+  <w:style w:type="character" w:customStyle="1" w:styleId="38">
     <w:name w:val="标题 字符"/>
-    <w:basedOn w:val="a2"/>
-    <w:link w:val="ac"/>
+    <w:basedOn w:val="32"/>
+    <w:link w:val="25"/>
+    <w:qFormat/>
     <w:uiPriority w:val="10"/>
-    <w:qFormat/>
-    <w:rPr>
-      <w:rFonts w:asciiTheme="majorHAnsi" w:eastAsiaTheme="majorEastAsia" w:hAnsiTheme="majorHAnsi" w:cstheme="majorBidi"/>
+    <w:rPr>
+      <w:rFonts w:asciiTheme="majorHAnsi" w:hAnsiTheme="majorHAnsi" w:eastAsiaTheme="majorEastAsia" w:cstheme="majorBidi"/>
       <w:b/>
       <w:spacing w:val="-10"/>
       <w:kern w:val="28"/>
@@ -2034,24 +2090,33 @@
       <w:szCs w:val="56"/>
     </w:rPr>
   </w:style>
-  <w:style w:type="character" w:customStyle="1" w:styleId="ad">
+  <w:style w:type="character" w:customStyle="1" w:styleId="39">
     <w:name w:val="副标题 字符"/>
-    <w:basedOn w:val="a2"/>
-    <w:link w:val="ab"/>
+    <w:basedOn w:val="32"/>
+    <w:link w:val="24"/>
+    <w:qFormat/>
     <w:uiPriority w:val="11"/>
-    <w:qFormat/>
     <w:rPr>
       <w:rFonts w:eastAsiaTheme="majorEastAsia" w:cstheme="majorBidi"/>
       <w:color w:val="595959" w:themeColor="text1" w:themeTint="A6"/>
       <w:spacing w:val="15"/>
       <w:sz w:val="28"/>
       <w:szCs w:val="28"/>
-    </w:rPr>
-  </w:style>
-  <w:style w:type="paragraph" w:customStyle="1" w:styleId="Author">
+      <w14:textFill>
+        <w14:solidFill>
+          <w14:schemeClr w14:val="tx1">
+            <w14:lumMod w14:val="65000"/>
+            <w14:lumOff w14:val="35000"/>
+          </w14:schemeClr>
+        </w14:solidFill>
+      </w14:textFill>
+    </w:rPr>
+  </w:style>
+  <w:style w:type="paragraph" w:customStyle="1" w:styleId="40">
     <w:name w:val="Author"/>
-    <w:next w:val="a1"/>
-    <w:qFormat/>
+    <w:next w:val="3"/>
+    <w:qFormat/>
+    <w:uiPriority w:val="0"/>
     <w:pPr>
       <w:keepNext/>
       <w:keepLines/>
@@ -2059,16 +2124,18 @@
       <w:jc w:val="center"/>
     </w:pPr>
     <w:rPr>
+      <w:rFonts w:asciiTheme="minorHAnsi" w:hAnsiTheme="minorHAnsi" w:eastAsiaTheme="minorEastAsia" w:cstheme="minorBidi"/>
       <w:sz w:val="21"/>
       <w:szCs w:val="24"/>
-      <w:lang w:eastAsia="en-US"/>
-    </w:rPr>
-  </w:style>
-  <w:style w:type="paragraph" w:customStyle="1" w:styleId="AbstractTitle">
+      <w:lang w:val="en-US" w:eastAsia="en-US" w:bidi="ar-SA"/>
+    </w:rPr>
+  </w:style>
+  <w:style w:type="paragraph" w:customStyle="1" w:styleId="41">
     <w:name w:val="Abstract Title"/>
-    <w:basedOn w:val="a0"/>
-    <w:next w:val="Abstract"/>
-    <w:qFormat/>
+    <w:basedOn w:val="1"/>
+    <w:next w:val="42"/>
+    <w:qFormat/>
+    <w:uiPriority w:val="0"/>
     <w:pPr>
       <w:keepNext/>
       <w:keepLines/>
@@ -2081,11 +2148,12 @@
       <w:szCs w:val="20"/>
     </w:rPr>
   </w:style>
-  <w:style w:type="paragraph" w:customStyle="1" w:styleId="Abstract">
+  <w:style w:type="paragraph" w:customStyle="1" w:styleId="42">
     <w:name w:val="Abstract"/>
-    <w:basedOn w:val="a0"/>
-    <w:next w:val="a1"/>
-    <w:qFormat/>
+    <w:basedOn w:val="1"/>
+    <w:next w:val="3"/>
+    <w:qFormat/>
+    <w:uiPriority w:val="0"/>
     <w:pPr>
       <w:keepNext/>
       <w:keepLines/>
@@ -2098,148 +2166,181 @@
       <w:szCs w:val="20"/>
     </w:rPr>
   </w:style>
-  <w:style w:type="paragraph" w:customStyle="1" w:styleId="12">
+  <w:style w:type="paragraph" w:customStyle="1" w:styleId="43">
     <w:name w:val="书目1"/>
-    <w:basedOn w:val="a0"/>
-    <w:qFormat/>
-  </w:style>
-  <w:style w:type="character" w:customStyle="1" w:styleId="10">
+    <w:basedOn w:val="1"/>
+    <w:qFormat/>
+    <w:uiPriority w:val="0"/>
+  </w:style>
+  <w:style w:type="character" w:customStyle="1" w:styleId="44">
     <w:name w:val="标题 1 字符"/>
-    <w:basedOn w:val="a2"/>
-    <w:link w:val="1"/>
+    <w:basedOn w:val="32"/>
+    <w:link w:val="2"/>
+    <w:qFormat/>
     <w:uiPriority w:val="9"/>
-    <w:qFormat/>
-    <w:rPr>
-      <w:rFonts w:asciiTheme="majorHAnsi" w:eastAsiaTheme="majorEastAsia" w:hAnsiTheme="majorHAnsi" w:cstheme="majorBidi"/>
+    <w:rPr>
+      <w:rFonts w:asciiTheme="majorHAnsi" w:hAnsiTheme="majorHAnsi" w:eastAsiaTheme="majorEastAsia" w:cstheme="majorBidi"/>
       <w:color w:val="auto"/>
       <w:sz w:val="28"/>
       <w:szCs w:val="40"/>
     </w:rPr>
   </w:style>
-  <w:style w:type="character" w:customStyle="1" w:styleId="20">
+  <w:style w:type="character" w:customStyle="1" w:styleId="45">
     <w:name w:val="标题 2 字符"/>
-    <w:basedOn w:val="a2"/>
-    <w:link w:val="2"/>
+    <w:basedOn w:val="32"/>
+    <w:link w:val="4"/>
+    <w:semiHidden/>
+    <w:qFormat/>
     <w:uiPriority w:val="9"/>
-    <w:semiHidden/>
-    <w:qFormat/>
-    <w:rPr>
-      <w:rFonts w:asciiTheme="majorHAnsi" w:eastAsiaTheme="majorEastAsia" w:hAnsiTheme="majorHAnsi" w:cstheme="majorBidi"/>
+    <w:rPr>
+      <w:rFonts w:asciiTheme="majorHAnsi" w:hAnsiTheme="majorHAnsi" w:eastAsiaTheme="majorEastAsia" w:cstheme="majorBidi"/>
       <w:color w:val="auto"/>
       <w:sz w:val="28"/>
       <w:szCs w:val="32"/>
     </w:rPr>
   </w:style>
-  <w:style w:type="character" w:customStyle="1" w:styleId="30">
+  <w:style w:type="character" w:customStyle="1" w:styleId="46">
     <w:name w:val="标题 3 字符"/>
-    <w:basedOn w:val="a2"/>
-    <w:link w:val="3"/>
+    <w:basedOn w:val="32"/>
+    <w:link w:val="5"/>
+    <w:semiHidden/>
+    <w:qFormat/>
     <w:uiPriority w:val="9"/>
-    <w:semiHidden/>
-    <w:qFormat/>
-    <w:rPr>
-      <w:rFonts w:asciiTheme="minorHAnsi" w:eastAsiaTheme="majorEastAsia" w:hAnsiTheme="minorHAnsi" w:cstheme="majorBidi"/>
+    <w:rPr>
+      <w:rFonts w:asciiTheme="minorHAnsi" w:hAnsiTheme="minorHAnsi" w:eastAsiaTheme="majorEastAsia" w:cstheme="majorBidi"/>
       <w:color w:val="auto"/>
       <w:sz w:val="28"/>
       <w:szCs w:val="28"/>
     </w:rPr>
   </w:style>
-  <w:style w:type="character" w:customStyle="1" w:styleId="40">
+  <w:style w:type="character" w:customStyle="1" w:styleId="47">
     <w:name w:val="标题 4 字符"/>
-    <w:basedOn w:val="a2"/>
-    <w:link w:val="4"/>
+    <w:basedOn w:val="32"/>
+    <w:link w:val="6"/>
+    <w:semiHidden/>
+    <w:qFormat/>
     <w:uiPriority w:val="9"/>
-    <w:semiHidden/>
-    <w:qFormat/>
-    <w:rPr>
-      <w:rFonts w:asciiTheme="minorHAnsi" w:eastAsiaTheme="majorEastAsia" w:hAnsiTheme="minorHAnsi" w:cstheme="majorBidi"/>
+    <w:rPr>
+      <w:rFonts w:asciiTheme="minorHAnsi" w:hAnsiTheme="minorHAnsi" w:eastAsiaTheme="majorEastAsia" w:cstheme="majorBidi"/>
       <w:iCs/>
       <w:color w:val="auto"/>
     </w:rPr>
   </w:style>
-  <w:style w:type="character" w:customStyle="1" w:styleId="50">
+  <w:style w:type="character" w:customStyle="1" w:styleId="48">
     <w:name w:val="标题 5 字符"/>
-    <w:basedOn w:val="a2"/>
-    <w:link w:val="5"/>
+    <w:basedOn w:val="32"/>
+    <w:link w:val="7"/>
+    <w:semiHidden/>
+    <w:qFormat/>
     <w:uiPriority w:val="9"/>
+    <w:rPr>
+      <w:rFonts w:asciiTheme="minorHAnsi" w:hAnsiTheme="minorHAnsi" w:eastAsiaTheme="majorEastAsia" w:cstheme="majorBidi"/>
+      <w:color w:val="auto"/>
+    </w:rPr>
+  </w:style>
+  <w:style w:type="character" w:customStyle="1" w:styleId="49">
+    <w:name w:val="标题 6 字符"/>
+    <w:basedOn w:val="32"/>
+    <w:link w:val="8"/>
     <w:semiHidden/>
     <w:qFormat/>
-    <w:rPr>
-      <w:rFonts w:asciiTheme="minorHAnsi" w:eastAsiaTheme="majorEastAsia" w:hAnsiTheme="minorHAnsi" w:cstheme="majorBidi"/>
-      <w:color w:val="auto"/>
-    </w:rPr>
-  </w:style>
-  <w:style w:type="character" w:customStyle="1" w:styleId="60">
-    <w:name w:val="标题 6 字符"/>
-    <w:basedOn w:val="a2"/>
-    <w:link w:val="6"/>
     <w:uiPriority w:val="9"/>
-    <w:semiHidden/>
-    <w:qFormat/>
     <w:rPr>
       <w:rFonts w:eastAsiaTheme="majorEastAsia" w:cstheme="majorBidi"/>
       <w:i/>
       <w:iCs/>
       <w:color w:val="595959" w:themeColor="text1" w:themeTint="A6"/>
-    </w:rPr>
-  </w:style>
-  <w:style w:type="character" w:customStyle="1" w:styleId="70">
+      <w14:textFill>
+        <w14:solidFill>
+          <w14:schemeClr w14:val="tx1">
+            <w14:lumMod w14:val="65000"/>
+            <w14:lumOff w14:val="35000"/>
+          </w14:schemeClr>
+        </w14:solidFill>
+      </w14:textFill>
+    </w:rPr>
+  </w:style>
+  <w:style w:type="character" w:customStyle="1" w:styleId="50">
     <w:name w:val="标题 7 字符"/>
-    <w:basedOn w:val="a2"/>
-    <w:link w:val="7"/>
+    <w:basedOn w:val="32"/>
+    <w:link w:val="9"/>
+    <w:semiHidden/>
+    <w:qFormat/>
     <w:uiPriority w:val="9"/>
-    <w:semiHidden/>
-    <w:qFormat/>
     <w:rPr>
       <w:rFonts w:eastAsiaTheme="majorEastAsia" w:cstheme="majorBidi"/>
       <w:color w:val="595959" w:themeColor="text1" w:themeTint="A6"/>
-    </w:rPr>
-  </w:style>
-  <w:style w:type="character" w:customStyle="1" w:styleId="80">
+      <w14:textFill>
+        <w14:solidFill>
+          <w14:schemeClr w14:val="tx1">
+            <w14:lumMod w14:val="65000"/>
+            <w14:lumOff w14:val="35000"/>
+          </w14:schemeClr>
+        </w14:solidFill>
+      </w14:textFill>
+    </w:rPr>
+  </w:style>
+  <w:style w:type="character" w:customStyle="1" w:styleId="51">
     <w:name w:val="标题 8 字符"/>
-    <w:basedOn w:val="a2"/>
-    <w:link w:val="8"/>
+    <w:basedOn w:val="32"/>
+    <w:link w:val="10"/>
+    <w:semiHidden/>
+    <w:qFormat/>
     <w:uiPriority w:val="9"/>
-    <w:semiHidden/>
-    <w:qFormat/>
     <w:rPr>
       <w:rFonts w:eastAsiaTheme="majorEastAsia" w:cstheme="majorBidi"/>
       <w:i/>
       <w:iCs/>
       <w:color w:val="262626" w:themeColor="text1" w:themeTint="D9"/>
-    </w:rPr>
-  </w:style>
-  <w:style w:type="character" w:customStyle="1" w:styleId="90">
+      <w14:textFill>
+        <w14:solidFill>
+          <w14:schemeClr w14:val="tx1">
+            <w14:lumMod w14:val="85000"/>
+            <w14:lumOff w14:val="15000"/>
+          </w14:schemeClr>
+        </w14:solidFill>
+      </w14:textFill>
+    </w:rPr>
+  </w:style>
+  <w:style w:type="character" w:customStyle="1" w:styleId="52">
     <w:name w:val="标题 9 字符"/>
-    <w:basedOn w:val="a2"/>
-    <w:link w:val="9"/>
+    <w:basedOn w:val="32"/>
+    <w:link w:val="11"/>
+    <w:semiHidden/>
+    <w:qFormat/>
     <w:uiPriority w:val="9"/>
-    <w:semiHidden/>
-    <w:qFormat/>
     <w:rPr>
       <w:rFonts w:eastAsiaTheme="majorEastAsia" w:cstheme="majorBidi"/>
       <w:color w:val="262626" w:themeColor="text1" w:themeTint="D9"/>
-    </w:rPr>
-  </w:style>
-  <w:style w:type="paragraph" w:customStyle="1" w:styleId="FootnoteBlockText">
+      <w14:textFill>
+        <w14:solidFill>
+          <w14:schemeClr w14:val="tx1">
+            <w14:lumMod w14:val="85000"/>
+            <w14:lumOff w14:val="15000"/>
+          </w14:schemeClr>
+        </w14:solidFill>
+      </w14:textFill>
+    </w:rPr>
+  </w:style>
+  <w:style w:type="paragraph" w:customStyle="1" w:styleId="53">
     <w:name w:val="Footnote Block Text"/>
-    <w:basedOn w:val="af"/>
-    <w:next w:val="af"/>
+    <w:basedOn w:val="26"/>
+    <w:next w:val="26"/>
+    <w:unhideWhenUsed/>
+    <w:qFormat/>
     <w:uiPriority w:val="9"/>
-    <w:unhideWhenUsed/>
-    <w:qFormat/>
     <w:pPr>
       <w:spacing w:before="100" w:after="100"/>
       <w:ind w:left="480" w:right="480"/>
     </w:pPr>
   </w:style>
-  <w:style w:type="table" w:customStyle="1" w:styleId="Table">
+  <w:style w:type="table" w:customStyle="1" w:styleId="54">
     <w:name w:val="Table"/>
-    <w:basedOn w:val="af2"/>
+    <w:basedOn w:val="31"/>
     <w:semiHidden/>
     <w:unhideWhenUsed/>
     <w:qFormat/>
-    <w:rsid w:val="00810444"/>
+    <w:uiPriority w:val="0"/>
     <w:tblPr>
       <w:jc w:val="center"/>
     </w:tblPr>
@@ -2247,20 +2348,20 @@
       <w:jc w:val="center"/>
     </w:trPr>
     <w:tblStylePr w:type="firstRow">
-      <w:tblPr/>
       <w:tcPr>
         <w:tcBorders>
-          <w:bottom w:val="single" w:sz="0" w:space="0" w:color="auto"/>
+          <w:bottom w:val="single" w:color="auto" w:sz="0" w:space="0"/>
         </w:tcBorders>
         <w:vAlign w:val="bottom"/>
       </w:tcPr>
     </w:tblStylePr>
   </w:style>
-  <w:style w:type="paragraph" w:customStyle="1" w:styleId="DefinitionTerm">
+  <w:style w:type="paragraph" w:customStyle="1" w:styleId="55">
     <w:name w:val="Definition Term"/>
-    <w:basedOn w:val="a0"/>
-    <w:next w:val="Definition"/>
-    <w:qFormat/>
+    <w:basedOn w:val="1"/>
+    <w:next w:val="56"/>
+    <w:qFormat/>
+    <w:uiPriority w:val="0"/>
     <w:pPr>
       <w:keepNext/>
       <w:keepLines/>
@@ -2269,23 +2370,26 @@
       <w:b/>
     </w:rPr>
   </w:style>
-  <w:style w:type="paragraph" w:customStyle="1" w:styleId="Definition">
+  <w:style w:type="paragraph" w:customStyle="1" w:styleId="56">
     <w:name w:val="Definition"/>
-    <w:basedOn w:val="a0"/>
-    <w:qFormat/>
-  </w:style>
-  <w:style w:type="paragraph" w:customStyle="1" w:styleId="TableCaption">
+    <w:basedOn w:val="1"/>
+    <w:qFormat/>
+    <w:uiPriority w:val="0"/>
+  </w:style>
+  <w:style w:type="paragraph" w:customStyle="1" w:styleId="57">
     <w:name w:val="Table Caption"/>
-    <w:basedOn w:val="a6"/>
-    <w:qFormat/>
+    <w:basedOn w:val="13"/>
+    <w:qFormat/>
+    <w:uiPriority w:val="0"/>
     <w:pPr>
       <w:keepNext/>
     </w:pPr>
   </w:style>
-  <w:style w:type="paragraph" w:customStyle="1" w:styleId="ImageCaption">
+  <w:style w:type="paragraph" w:customStyle="1" w:styleId="58">
     <w:name w:val="Image Caption"/>
-    <w:basedOn w:val="a6"/>
-    <w:qFormat/>
+    <w:basedOn w:val="13"/>
+    <w:qFormat/>
+    <w:uiPriority w:val="0"/>
     <w:pPr>
       <w:spacing w:after="200"/>
       <w:jc w:val="center"/>
@@ -2296,10 +2400,11 @@
       <w:sz w:val="21"/>
     </w:rPr>
   </w:style>
-  <w:style w:type="paragraph" w:customStyle="1" w:styleId="Figure">
+  <w:style w:type="paragraph" w:customStyle="1" w:styleId="59">
     <w:name w:val="Figure"/>
-    <w:basedOn w:val="a0"/>
-    <w:qFormat/>
+    <w:basedOn w:val="1"/>
+    <w:qFormat/>
+    <w:uiPriority w:val="0"/>
     <w:pPr>
       <w:jc w:val="center"/>
     </w:pPr>
@@ -2308,39 +2413,42 @@
       <w:sz w:val="21"/>
     </w:rPr>
   </w:style>
-  <w:style w:type="paragraph" w:customStyle="1" w:styleId="CaptionedFigure">
+  <w:style w:type="paragraph" w:customStyle="1" w:styleId="60">
     <w:name w:val="Captioned Figure"/>
-    <w:basedOn w:val="Figure"/>
-    <w:qFormat/>
+    <w:basedOn w:val="59"/>
+    <w:qFormat/>
+    <w:uiPriority w:val="0"/>
     <w:pPr>
       <w:keepNext/>
     </w:pPr>
   </w:style>
-  <w:style w:type="character" w:customStyle="1" w:styleId="VerbatimChar">
+  <w:style w:type="character" w:customStyle="1" w:styleId="61">
     <w:name w:val="Verbatim Char"/>
-    <w:basedOn w:val="a5"/>
-    <w:qFormat/>
-    <w:rPr>
-      <w:rFonts w:asciiTheme="minorHAnsi" w:eastAsia="宋体" w:hAnsiTheme="minorHAnsi"/>
+    <w:basedOn w:val="34"/>
+    <w:qFormat/>
+    <w:uiPriority w:val="0"/>
+    <w:rPr>
+      <w:rFonts w:eastAsia="宋体" w:asciiTheme="minorHAnsi" w:hAnsiTheme="minorHAnsi"/>
       <w:sz w:val="24"/>
-      <w:shd w:val="clear" w:color="auto" w:fill="F2F2F2" w:themeFill="background1" w:themeFillShade="F2"/>
-    </w:rPr>
-  </w:style>
-  <w:style w:type="character" w:customStyle="1" w:styleId="SectionNumber">
+      <w:shd w:val="clear" w:color="auto" w:fill="F1F1F1" w:themeFill="background1" w:themeFillShade="F2"/>
+    </w:rPr>
+  </w:style>
+  <w:style w:type="character" w:customStyle="1" w:styleId="62">
     <w:name w:val="Section Number"/>
-    <w:basedOn w:val="a5"/>
-    <w:qFormat/>
-    <w:rPr>
-      <w:rFonts w:asciiTheme="minorHAnsi" w:eastAsiaTheme="minorEastAsia" w:hAnsiTheme="minorHAnsi"/>
-    </w:rPr>
-  </w:style>
-  <w:style w:type="paragraph" w:customStyle="1" w:styleId="TOC1">
-    <w:name w:val="TOC 标题1"/>
-    <w:basedOn w:val="1"/>
-    <w:next w:val="a1"/>
+    <w:basedOn w:val="34"/>
+    <w:qFormat/>
+    <w:uiPriority w:val="0"/>
+    <w:rPr>
+      <w:rFonts w:asciiTheme="minorHAnsi" w:hAnsiTheme="minorHAnsi" w:eastAsiaTheme="minorEastAsia"/>
+    </w:rPr>
+  </w:style>
+  <w:style w:type="paragraph" w:customStyle="1" w:styleId="63">
+    <w:name w:val="TOC Heading"/>
+    <w:basedOn w:val="2"/>
+    <w:next w:val="3"/>
+    <w:unhideWhenUsed/>
+    <w:qFormat/>
     <w:uiPriority w:val="39"/>
-    <w:unhideWhenUsed/>
-    <w:qFormat/>
     <w:pPr>
       <w:numPr>
         <w:numId w:val="0"/>
@@ -2349,76 +2457,67 @@
       <w:outlineLvl w:val="9"/>
     </w:pPr>
     <w:rPr>
+      <w:rFonts w:asciiTheme="majorAscii" w:hAnsiTheme="majorAscii"/>
       <w:color w:val="000000" w:themeColor="text1"/>
       <w:sz w:val="30"/>
-    </w:rPr>
-  </w:style>
-  <w:style w:type="paragraph" w:customStyle="1" w:styleId="SourceCode">
+      <w14:textFill>
+        <w14:solidFill>
+          <w14:schemeClr w14:val="tx1"/>
+        </w14:solidFill>
+      </w14:textFill>
+    </w:rPr>
+  </w:style>
+  <w:style w:type="paragraph" w:customStyle="1" w:styleId="64">
     <w:name w:val="Source Code"/>
-    <w:basedOn w:val="a7"/>
-    <w:qFormat/>
+    <w:basedOn w:val="15"/>
+    <w:qFormat/>
+    <w:uiPriority w:val="0"/>
     <w:pPr>
       <w:pBdr>
-        <w:top w:val="single" w:sz="4" w:space="8" w:color="auto"/>
-        <w:left w:val="single" w:sz="4" w:space="16" w:color="auto"/>
-        <w:bottom w:val="single" w:sz="4" w:space="4" w:color="auto"/>
-        <w:right w:val="single" w:sz="4" w:space="16" w:color="auto"/>
+        <w:top w:val="single" w:color="auto" w:sz="4" w:space="8"/>
+        <w:left w:val="single" w:color="auto" w:sz="4" w:space="16"/>
+        <w:bottom w:val="single" w:color="auto" w:sz="4" w:space="4"/>
+        <w:right w:val="single" w:color="auto" w:sz="4" w:space="16"/>
       </w:pBdr>
-      <w:spacing w:before="35" w:afterLines="70" w:after="70"/>
+      <w:spacing w:before="35" w:after="70" w:afterLines="70"/>
       <w:ind w:left="0" w:right="0" w:firstLineChars="0"/>
       <w:jc w:val="left"/>
     </w:pPr>
   </w:style>
-  <w:style w:type="paragraph" w:styleId="af3">
+  <w:style w:type="paragraph" w:styleId="65">
     <w:name w:val="List Paragraph"/>
-    <w:basedOn w:val="a0"/>
+    <w:basedOn w:val="1"/>
+    <w:qFormat/>
     <w:uiPriority w:val="99"/>
-    <w:qFormat/>
     <w:pPr>
       <w:ind w:firstLine="400"/>
     </w:pPr>
   </w:style>
-  <w:style w:type="paragraph" w:customStyle="1" w:styleId="Numbered1">
+  <w:style w:type="paragraph" w:customStyle="1" w:styleId="66">
     <w:name w:val="Numbered 1"/>
-    <w:basedOn w:val="a0"/>
-    <w:qFormat/>
+    <w:basedOn w:val="1"/>
+    <w:qFormat/>
+    <w:uiPriority w:val="0"/>
     <w:pPr>
       <w:numPr>
+        <w:ilvl w:val="0"/>
         <w:numId w:val="3"/>
       </w:numPr>
       <w:jc w:val="both"/>
     </w:pPr>
   </w:style>
-  <w:style w:type="paragraph" w:customStyle="1" w:styleId="Numbered">
+  <w:style w:type="paragraph" w:customStyle="1" w:styleId="67">
     <w:name w:val="Numbered"/>
-    <w:basedOn w:val="a0"/>
-    <w:qFormat/>
+    <w:basedOn w:val="1"/>
+    <w:qFormat/>
+    <w:uiPriority w:val="0"/>
     <w:pPr>
       <w:numPr>
+        <w:ilvl w:val="0"/>
         <w:numId w:val="4"/>
       </w:numPr>
       <w:jc w:val="both"/>
     </w:pPr>
-  </w:style>
-  <w:style w:type="table" w:styleId="af2">
-    <w:name w:val="Table Theme"/>
-    <w:basedOn w:val="a3"/>
-    <w:semiHidden/>
-    <w:unhideWhenUsed/>
-    <w:rsid w:val="00810444"/>
-    <w:pPr>
-      <w:spacing w:line="324" w:lineRule="auto"/>
-    </w:pPr>
-    <w:tblPr>
-      <w:tblBorders>
-        <w:top w:val="single" w:sz="4" w:space="0" w:color="auto"/>
-        <w:left w:val="single" w:sz="4" w:space="0" w:color="auto"/>
-        <w:bottom w:val="single" w:sz="4" w:space="0" w:color="auto"/>
-        <w:right w:val="single" w:sz="4" w:space="0" w:color="auto"/>
-        <w:insideH w:val="single" w:sz="4" w:space="0" w:color="auto"/>
-        <w:insideV w:val="single" w:sz="4" w:space="0" w:color="auto"/>
-      </w:tblBorders>
-    </w:tblPr>
   </w:style>
 </w:styles>
 </file>
@@ -2615,7 +2714,6 @@
     </a:fmtScheme>
   </a:themeElements>
   <a:objectDefaults/>
-  <a:extraClrSchemeLst/>
 </a:theme>
 </file>
 

</xml_diff>